<commit_message>
Updated 02_Reproducible for WS2016
Completly reworked 02_03_Rmd_Example, added new 01_00_assignments.Rmd

Signed-off-by: Peter Putz <putzpeter@yahoo.com>
</commit_message>
<xml_diff>
--- a/sessions/02_Reproducible/02_03_Rmd_Example/02_03_Rmd_Example.docx
+++ b/sessions/02_Reproducible/02_03_Rmd_Example/02_03_Rmd_Example.docx
@@ -7,25 +7,37 @@
         <w:pStyle w:val="Title"/>
       </w:pPr>
       <w:r>
-        <w:t xml:space="preserve">Exploration</w:t>
-      </w:r>
-      <w:r>
-        <w:t xml:space="preserve"> </w:t>
-      </w:r>
-      <w:r>
-        <w:t xml:space="preserve">of</w:t>
-      </w:r>
-      <w:r>
-        <w:t xml:space="preserve"> </w:t>
-      </w:r>
-      <w:r>
-        <w:t xml:space="preserve">iris</w:t>
-      </w:r>
-      <w:r>
-        <w:t xml:space="preserve"> </w:t>
-      </w:r>
-      <w:r>
-        <w:t xml:space="preserve">Dataset</w:t>
+        <w:t xml:space="preserve">Estimating</w:t>
+      </w:r>
+      <w:r>
+        <w:t xml:space="preserve"> </w:t>
+      </w:r>
+      <w:r>
+        <w:t xml:space="preserve">Friction</w:t>
+      </w:r>
+      <w:r>
+        <w:t xml:space="preserve"> </w:t>
+      </w:r>
+      <w:r>
+        <w:t xml:space="preserve">Coefficient</w:t>
+      </w:r>
+      <w:r>
+        <w:t xml:space="preserve"> </w:t>
+      </w:r>
+      <w:r>
+        <w:t xml:space="preserve">for</w:t>
+      </w:r>
+      <w:r>
+        <w:t xml:space="preserve"> </w:t>
+      </w:r>
+      <w:r>
+        <w:t xml:space="preserve">Breaking</w:t>
+      </w:r>
+      <w:r>
+        <w:t xml:space="preserve"> </w:t>
+      </w:r>
+      <w:r>
+        <w:t xml:space="preserve">Cars</w:t>
       </w:r>
     </w:p>
     <w:p>
@@ -33,7 +45,7 @@
         <w:pStyle w:val="Author"/>
       </w:pPr>
       <w:r>
-        <w:t xml:space="preserve">Greta</w:t>
+        <w:t xml:space="preserve">Peter</w:t>
       </w:r>
       <w:r>
         <w:t xml:space="preserve"> </w:t>
@@ -47,13 +59,13 @@
         <w:pStyle w:val="Date"/>
       </w:pPr>
       <w:r>
-        <w:t xml:space="preserve">April</w:t>
-      </w:r>
-      <w:r>
-        <w:t xml:space="preserve"> </w:t>
-      </w:r>
-      <w:r>
-        <w:t xml:space="preserve">27,</w:t>
+        <w:t xml:space="preserve">October</w:t>
+      </w:r>
+      <w:r>
+        <w:t xml:space="preserve"> </w:t>
+      </w:r>
+      <w:r>
+        <w:t xml:space="preserve">12,</w:t>
       </w:r>
       <w:r>
         <w:t xml:space="preserve"> </w:t>
@@ -73,18 +85,49 @@
       </w:r>
     </w:p>
     <w:p>
-      <w:r>
-        <w:t xml:space="preserve">In this paper we explore the dataset "cars". The data give the speed of cars and the distances taken to stop. Note that the data were recorded in the 1920s.</w:t>
+      <w:pPr>
+        <w:pStyle w:val="FirstParagraph"/>
+      </w:pPr>
+      <w:r>
+        <w:t xml:space="preserve">In this paper we estimate the friction coefficient for breaking cars. The study is based on empirical data from the R dataset "cars". The results show that with a confidence level of 95% the friction coefficient lies between 0.193 and 0.241.</w:t>
       </w:r>
     </w:p>
     <w:p>
       <w:pPr>
         <w:pStyle w:val="Heading2"/>
       </w:pPr>
-      <w:bookmarkStart w:id="22" w:name="data-set"/>
+      <w:bookmarkStart w:id="22" w:name="empirical-data"/>
       <w:bookmarkEnd w:id="22"/>
       <w:r>
-        <w:t xml:space="preserve">Data Set</w:t>
+        <w:t xml:space="preserve">Empirical Data</w:t>
+      </w:r>
+    </w:p>
+    <w:p>
+      <w:pPr>
+        <w:pStyle w:val="FirstParagraph"/>
+      </w:pPr>
+      <w:r>
+        <w:t xml:space="preserve">The R dataset "cars"</w:t>
+      </w:r>
+      <w:r>
+        <w:rPr>
+          <w:rStyle w:val="FootnoteReference"/>
+        </w:rPr>
+        <w:footnoteReference w:id="23"/>
+      </w:r>
+      <w:r>
+        <w:t xml:space="preserve"> </w:t>
+      </w:r>
+      <w:r>
+        <w:t xml:space="preserve">provides two data points: the speed of cars in mph and the distances taken to stop in feet. Note that the data were recorded in the 1920s.</w:t>
+      </w:r>
+    </w:p>
+    <w:p>
+      <w:pPr>
+        <w:pStyle w:val="BodyText"/>
+      </w:pPr>
+      <w:r>
+        <w:t xml:space="preserve">The dataset consists of 50 observations and 50, 1 variables. The variable names are: speed, dist</w:t>
       </w:r>
     </w:p>
     <w:p>
@@ -93,15 +136,334 @@
       </w:pPr>
       <w:r>
         <w:rPr>
+          <w:rStyle w:val="VerbatimChar"/>
+        </w:rPr>
+        <w:t xml:space="preserve">##   speed dist</w:t>
+      </w:r>
+      <w:r>
+        <w:br w:type="textWrapping"/>
+      </w:r>
+      <w:r>
+        <w:rPr>
+          <w:rStyle w:val="VerbatimChar"/>
+        </w:rPr>
+        <w:t xml:space="preserve">## 1     4    2</w:t>
+      </w:r>
+      <w:r>
+        <w:br w:type="textWrapping"/>
+      </w:r>
+      <w:r>
+        <w:rPr>
+          <w:rStyle w:val="VerbatimChar"/>
+        </w:rPr>
+        <w:t xml:space="preserve">## 2     4   10</w:t>
+      </w:r>
+      <w:r>
+        <w:br w:type="textWrapping"/>
+      </w:r>
+      <w:r>
+        <w:rPr>
+          <w:rStyle w:val="VerbatimChar"/>
+        </w:rPr>
+        <w:t xml:space="preserve">## 3     7    4</w:t>
+      </w:r>
+      <w:r>
+        <w:br w:type="textWrapping"/>
+      </w:r>
+      <w:r>
+        <w:rPr>
+          <w:rStyle w:val="VerbatimChar"/>
+        </w:rPr>
+        <w:t xml:space="preserve">## 4     7   22</w:t>
+      </w:r>
+      <w:r>
+        <w:br w:type="textWrapping"/>
+      </w:r>
+      <w:r>
+        <w:rPr>
+          <w:rStyle w:val="VerbatimChar"/>
+        </w:rPr>
+        <w:t xml:space="preserve">## 5     8   16</w:t>
+      </w:r>
+    </w:p>
+    <w:p>
+      <w:pPr>
+        <w:pStyle w:val="FirstParagraph"/>
+      </w:pPr>
+      <w:r>
+        <w:t xml:space="preserve">In a first step we create a new dataframe</w:t>
+      </w:r>
+      <w:r>
+        <w:t xml:space="preserve"> </w:t>
+      </w:r>
+      <w:r>
+        <w:rPr>
+          <w:rStyle w:val="VerbatimChar"/>
+        </w:rPr>
+        <w:t xml:space="preserve">cars_m</w:t>
+      </w:r>
+      <w:r>
+        <w:t xml:space="preserve"> </w:t>
+      </w:r>
+      <w:r>
+        <w:t xml:space="preserve">with all data converted to metric unit. The speed data are converted to meters per second (m/s) and the distances to meters (m).</w:t>
+      </w:r>
+    </w:p>
+    <w:p>
+      <w:pPr>
+        <w:pStyle w:val="SourceCode"/>
+      </w:pPr>
+      <w:r>
+        <w:rPr>
+          <w:rStyle w:val="NormalTok"/>
+        </w:rPr>
+        <w:t xml:space="preserve">cars_m &lt;-</w:t>
+      </w:r>
+      <w:r>
+        <w:rPr>
+          <w:rStyle w:val="StringTok"/>
+        </w:rPr>
+        <w:t xml:space="preserve"> </w:t>
+      </w:r>
+      <w:r>
+        <w:rPr>
           <w:rStyle w:val="KeywordTok"/>
         </w:rPr>
-        <w:t xml:space="preserve">dim</w:t>
-      </w:r>
-      <w:r>
-        <w:rPr>
-          <w:rStyle w:val="NormalTok"/>
-        </w:rPr>
-        <w:t xml:space="preserve">(cars)</w:t>
+        <w:t xml:space="preserve">data.frame</w:t>
+      </w:r>
+      <w:r>
+        <w:rPr>
+          <w:rStyle w:val="NormalTok"/>
+        </w:rPr>
+        <w:t xml:space="preserve">(</w:t>
+      </w:r>
+      <w:r>
+        <w:rPr>
+          <w:rStyle w:val="DataTypeTok"/>
+        </w:rPr>
+        <w:t xml:space="preserve">speed =</w:t>
+      </w:r>
+      <w:r>
+        <w:rPr>
+          <w:rStyle w:val="NormalTok"/>
+        </w:rPr>
+        <w:t xml:space="preserve"> </w:t>
+      </w:r>
+      <w:r>
+        <w:rPr>
+          <w:rStyle w:val="NormalTok"/>
+        </w:rPr>
+        <w:t xml:space="preserve">cars$speed *</w:t>
+      </w:r>
+      <w:r>
+        <w:rPr>
+          <w:rStyle w:val="StringTok"/>
+        </w:rPr>
+        <w:t xml:space="preserve"> </w:t>
+      </w:r>
+      <w:r>
+        <w:rPr>
+          <w:rStyle w:val="FloatTok"/>
+        </w:rPr>
+        <w:t xml:space="preserve">0.44704</w:t>
+      </w:r>
+      <w:r>
+        <w:rPr>
+          <w:rStyle w:val="NormalTok"/>
+        </w:rPr>
+        <w:t xml:space="preserve">,</w:t>
+      </w:r>
+      <w:r>
+        <w:br w:type="textWrapping"/>
+      </w:r>
+      <w:r>
+        <w:rPr>
+          <w:rStyle w:val="NormalTok"/>
+        </w:rPr>
+        <w:t xml:space="preserve"> </w:t>
+      </w:r>
+      <w:r>
+        <w:rPr>
+          <w:rStyle w:val="NormalTok"/>
+        </w:rPr>
+        <w:t xml:space="preserve"> </w:t>
+      </w:r>
+      <w:r>
+        <w:rPr>
+          <w:rStyle w:val="NormalTok"/>
+        </w:rPr>
+        <w:t xml:space="preserve"> </w:t>
+      </w:r>
+      <w:r>
+        <w:rPr>
+          <w:rStyle w:val="NormalTok"/>
+        </w:rPr>
+        <w:t xml:space="preserve"> </w:t>
+      </w:r>
+      <w:r>
+        <w:rPr>
+          <w:rStyle w:val="NormalTok"/>
+        </w:rPr>
+        <w:t xml:space="preserve"> </w:t>
+      </w:r>
+      <w:r>
+        <w:rPr>
+          <w:rStyle w:val="NormalTok"/>
+        </w:rPr>
+        <w:t xml:space="preserve"> </w:t>
+      </w:r>
+      <w:r>
+        <w:rPr>
+          <w:rStyle w:val="NormalTok"/>
+        </w:rPr>
+        <w:t xml:space="preserve"> </w:t>
+      </w:r>
+      <w:r>
+        <w:rPr>
+          <w:rStyle w:val="NormalTok"/>
+        </w:rPr>
+        <w:t xml:space="preserve"> </w:t>
+      </w:r>
+      <w:r>
+        <w:rPr>
+          <w:rStyle w:val="NormalTok"/>
+        </w:rPr>
+        <w:t xml:space="preserve"> </w:t>
+      </w:r>
+      <w:r>
+        <w:rPr>
+          <w:rStyle w:val="NormalTok"/>
+        </w:rPr>
+        <w:t xml:space="preserve"> </w:t>
+      </w:r>
+      <w:r>
+        <w:rPr>
+          <w:rStyle w:val="NormalTok"/>
+        </w:rPr>
+        <w:t xml:space="preserve"> </w:t>
+      </w:r>
+      <w:r>
+        <w:rPr>
+          <w:rStyle w:val="NormalTok"/>
+        </w:rPr>
+        <w:t xml:space="preserve"> </w:t>
+      </w:r>
+      <w:r>
+        <w:rPr>
+          <w:rStyle w:val="NormalTok"/>
+        </w:rPr>
+        <w:t xml:space="preserve"> </w:t>
+      </w:r>
+      <w:r>
+        <w:rPr>
+          <w:rStyle w:val="NormalTok"/>
+        </w:rPr>
+        <w:t xml:space="preserve"> </w:t>
+      </w:r>
+      <w:r>
+        <w:rPr>
+          <w:rStyle w:val="NormalTok"/>
+        </w:rPr>
+        <w:t xml:space="preserve"> </w:t>
+      </w:r>
+      <w:r>
+        <w:rPr>
+          <w:rStyle w:val="NormalTok"/>
+        </w:rPr>
+        <w:t xml:space="preserve"> </w:t>
+      </w:r>
+      <w:r>
+        <w:rPr>
+          <w:rStyle w:val="NormalTok"/>
+        </w:rPr>
+        <w:t xml:space="preserve"> </w:t>
+      </w:r>
+      <w:r>
+        <w:rPr>
+          <w:rStyle w:val="NormalTok"/>
+        </w:rPr>
+        <w:t xml:space="preserve"> </w:t>
+      </w:r>
+      <w:r>
+        <w:rPr>
+          <w:rStyle w:val="NormalTok"/>
+        </w:rPr>
+        <w:t xml:space="preserve"> </w:t>
+      </w:r>
+      <w:r>
+        <w:rPr>
+          <w:rStyle w:val="NormalTok"/>
+        </w:rPr>
+        <w:t xml:space="preserve"> </w:t>
+      </w:r>
+      <w:r>
+        <w:rPr>
+          <w:rStyle w:val="NormalTok"/>
+        </w:rPr>
+        <w:t xml:space="preserve"> </w:t>
+      </w:r>
+      <w:r>
+        <w:rPr>
+          <w:rStyle w:val="DataTypeTok"/>
+        </w:rPr>
+        <w:t xml:space="preserve">dist =</w:t>
+      </w:r>
+      <w:r>
+        <w:rPr>
+          <w:rStyle w:val="NormalTok"/>
+        </w:rPr>
+        <w:t xml:space="preserve"> </w:t>
+      </w:r>
+      <w:r>
+        <w:rPr>
+          <w:rStyle w:val="NormalTok"/>
+        </w:rPr>
+        <w:t xml:space="preserve">cars$dist *</w:t>
+      </w:r>
+      <w:r>
+        <w:rPr>
+          <w:rStyle w:val="StringTok"/>
+        </w:rPr>
+        <w:t xml:space="preserve"> </w:t>
+      </w:r>
+      <w:r>
+        <w:rPr>
+          <w:rStyle w:val="FloatTok"/>
+        </w:rPr>
+        <w:t xml:space="preserve">0.3048</w:t>
+      </w:r>
+      <w:r>
+        <w:rPr>
+          <w:rStyle w:val="NormalTok"/>
+        </w:rPr>
+        <w:t xml:space="preserve">)</w:t>
+      </w:r>
+      <w:r>
+        <w:br w:type="textWrapping"/>
+      </w:r>
+      <w:r>
+        <w:rPr>
+          <w:rStyle w:val="KeywordTok"/>
+        </w:rPr>
+        <w:t xml:space="preserve">head</w:t>
+      </w:r>
+      <w:r>
+        <w:rPr>
+          <w:rStyle w:val="NormalTok"/>
+        </w:rPr>
+        <w:t xml:space="preserve">(cars_m, </w:t>
+      </w:r>
+      <w:r>
+        <w:rPr>
+          <w:rStyle w:val="DecValTok"/>
+        </w:rPr>
+        <w:t xml:space="preserve">5</w:t>
+      </w:r>
+      <w:r>
+        <w:rPr>
+          <w:rStyle w:val="NormalTok"/>
+        </w:rPr>
+        <w:t xml:space="preserve">)</w:t>
       </w:r>
     </w:p>
     <w:p>
@@ -112,52 +474,16 @@
         <w:rPr>
           <w:rStyle w:val="VerbatimChar"/>
         </w:rPr>
-        <w:t xml:space="preserve">## [1] 50  2</w:t>
-      </w:r>
-    </w:p>
-    <w:p>
-      <w:r>
-        <w:t xml:space="preserve">The dataset consists of 50 observations and 50, 1 variables. The variable names are: speed, dist</w:t>
-      </w:r>
-    </w:p>
-    <w:p>
-      <w:pPr>
-        <w:pStyle w:val="SourceCode"/>
-      </w:pPr>
-      <w:r>
-        <w:rPr>
-          <w:rStyle w:val="KeywordTok"/>
-        </w:rPr>
-        <w:t xml:space="preserve">head</w:t>
-      </w:r>
-      <w:r>
-        <w:rPr>
-          <w:rStyle w:val="NormalTok"/>
-        </w:rPr>
-        <w:t xml:space="preserve">(cars, </w:t>
-      </w:r>
-      <w:r>
-        <w:rPr>
-          <w:rStyle w:val="DecValTok"/>
-        </w:rPr>
-        <w:t xml:space="preserve">5</w:t>
-      </w:r>
-      <w:r>
-        <w:rPr>
-          <w:rStyle w:val="NormalTok"/>
-        </w:rPr>
-        <w:t xml:space="preserve">)</w:t>
-      </w:r>
-    </w:p>
-    <w:p>
-      <w:pPr>
-        <w:pStyle w:val="SourceCode"/>
-      </w:pPr>
+        <w:t xml:space="preserve">##     speed   dist</w:t>
+      </w:r>
+      <w:r>
+        <w:br w:type="textWrapping"/>
+      </w:r>
       <w:r>
         <w:rPr>
           <w:rStyle w:val="VerbatimChar"/>
         </w:rPr>
-        <w:t xml:space="preserve">##   speed dist</w:t>
+        <w:t xml:space="preserve">## 1 1.78816 0.6096</w:t>
       </w:r>
       <w:r>
         <w:br w:type="textWrapping"/>
@@ -166,7 +492,7 @@
         <w:rPr>
           <w:rStyle w:val="VerbatimChar"/>
         </w:rPr>
-        <w:t xml:space="preserve">## 1     4    2</w:t>
+        <w:t xml:space="preserve">## 2 1.78816 3.0480</w:t>
       </w:r>
       <w:r>
         <w:br w:type="textWrapping"/>
@@ -175,7 +501,7 @@
         <w:rPr>
           <w:rStyle w:val="VerbatimChar"/>
         </w:rPr>
-        <w:t xml:space="preserve">## 2     4   10</w:t>
+        <w:t xml:space="preserve">## 3 3.12928 1.2192</w:t>
       </w:r>
       <w:r>
         <w:br w:type="textWrapping"/>
@@ -184,7 +510,7 @@
         <w:rPr>
           <w:rStyle w:val="VerbatimChar"/>
         </w:rPr>
-        <w:t xml:space="preserve">## 3     7    4</w:t>
+        <w:t xml:space="preserve">## 4 3.12928 6.7056</w:t>
       </w:r>
       <w:r>
         <w:br w:type="textWrapping"/>
@@ -193,45 +519,38 @@
         <w:rPr>
           <w:rStyle w:val="VerbatimChar"/>
         </w:rPr>
-        <w:t xml:space="preserve">## 4     7   22</w:t>
-      </w:r>
-      <w:r>
-        <w:br w:type="textWrapping"/>
-      </w:r>
-      <w:r>
-        <w:rPr>
-          <w:rStyle w:val="VerbatimChar"/>
-        </w:rPr>
-        <w:t xml:space="preserve">## 5     8   16</w:t>
+        <w:t xml:space="preserve">## 5 3.57632 4.8768</w:t>
       </w:r>
     </w:p>
     <w:p>
       <w:pPr>
         <w:pStyle w:val="Heading2"/>
       </w:pPr>
-      <w:bookmarkStart w:id="23" w:name="theoretical-breaking-distance"/>
-      <w:bookmarkEnd w:id="23"/>
-      <w:r>
-        <w:t xml:space="preserve">Theoretical Breaking Distance</w:t>
-      </w:r>
-    </w:p>
-    <w:p>
-      <w:r>
-        <w:t xml:space="preserve">The theoretical breaking distance is determined by the intial speed and the friction coefficient:</w:t>
-      </w:r>
-    </w:p>
-    <w:p>
+      <w:bookmarkStart w:id="25" w:name="theoretical-breaking-distance-and-friction-coefficient"/>
+      <w:bookmarkEnd w:id="25"/>
+      <w:r>
+        <w:t xml:space="preserve">Theoretical Breaking Distance and Friction Coefficient</w:t>
+      </w:r>
+    </w:p>
+    <w:p>
+      <w:pPr>
+        <w:pStyle w:val="FirstParagraph"/>
+      </w:pPr>
+      <w:r>
+        <w:t xml:space="preserve">The theoretical breaking distance is determined by the initial speed and the friction coefficient:</w:t>
+      </w:r>
+    </w:p>
+    <w:p>
+      <w:pPr>
+        <w:pStyle w:val="BodyText"/>
+      </w:pPr>
       <m:oMath>
         <m:r>
-          <m:rPr>
-            <m:sty m:val="p"/>
-          </m:rPr>
+          <m:rPr/>
           <m:t>d</m:t>
         </m:r>
         <m:r>
-          <m:rPr>
-            <m:sty m:val="p"/>
-          </m:rPr>
+          <m:rPr/>
           <m:t>=</m:t>
         </m:r>
         <m:f>
@@ -242,17 +561,13 @@
             <m:sSup>
               <m:e>
                 <m:r>
-                  <m:rPr>
-                    <m:sty m:val="p"/>
-                  </m:rPr>
+                  <m:rPr/>
                   <m:t>v</m:t>
                 </m:r>
               </m:e>
               <m:sup>
                 <m:r>
-                  <m:rPr>
-                    <m:sty m:val="p"/>
-                  </m:rPr>
+                  <m:rPr/>
                   <m:t>2</m:t>
                 </m:r>
               </m:sup>
@@ -260,71 +575,116 @@
           </m:num>
           <m:den>
             <m:r>
+              <m:rPr/>
+              <m:t>2</m:t>
+            </m:r>
+            <m:r>
+              <m:rPr/>
+              <m:t>μ</m:t>
+            </m:r>
+            <m:r>
+              <m:rPr/>
+              <m:t>g</m:t>
+            </m:r>
+          </m:den>
+        </m:f>
+      </m:oMath>
+    </w:p>
+    <w:p>
+      <w:pPr>
+        <w:pStyle w:val="BodyText"/>
+      </w:pPr>
+      <w:r>
+        <w:t xml:space="preserve">d … breaking distance (m)</w:t>
+      </w:r>
+    </w:p>
+    <w:p>
+      <w:pPr>
+        <w:pStyle w:val="BodyText"/>
+      </w:pPr>
+      <w:r>
+        <w:t xml:space="preserve">v … speed (m/s)</w:t>
+      </w:r>
+    </w:p>
+    <w:p>
+      <w:pPr>
+        <w:pStyle w:val="BodyText"/>
+      </w:pPr>
+      <m:oMath>
+        <m:r>
+          <m:rPr/>
+          <m:t>μ</m:t>
+        </m:r>
+      </m:oMath>
+      <w:r>
+        <w:t xml:space="preserve"> </w:t>
+      </w:r>
+      <w:r>
+        <w:t xml:space="preserve">… friction coefficient (dimensionless scalar)</w:t>
+      </w:r>
+    </w:p>
+    <w:p>
+      <w:pPr>
+        <w:pStyle w:val="BodyText"/>
+      </w:pPr>
+      <w:r>
+        <w:t xml:space="preserve">g … gravity of the Earth (</w:t>
+      </w:r>
+      <m:oMath>
+        <m:r>
+          <m:rPr>
+            <m:sty m:val="p"/>
+          </m:rPr>
+          <m:t>m</m:t>
+        </m:r>
+        <m:r>
+          <m:rPr>
+            <m:sty m:val="p"/>
+          </m:rPr>
+          <m:t>/</m:t>
+        </m:r>
+        <m:sSup>
+          <m:e>
+            <m:r>
+              <m:rPr>
+                <m:sty m:val="p"/>
+              </m:rPr>
+              <m:t>s</m:t>
+            </m:r>
+          </m:e>
+          <m:sup>
+            <m:r>
               <m:rPr>
                 <m:sty m:val="p"/>
               </m:rPr>
               <m:t>2</m:t>
             </m:r>
-            <m:r>
-              <m:rPr>
-                <m:sty m:val="p"/>
-              </m:rPr>
-              <m:t>μ</m:t>
-            </m:r>
-            <m:r>
-              <m:rPr>
-                <m:sty m:val="p"/>
-              </m:rPr>
-              <m:t>g</m:t>
-            </m:r>
-          </m:den>
-        </m:f>
+          </m:sup>
+        </m:sSup>
       </m:oMath>
-    </w:p>
-    <w:p>
-      <w:r>
-        <w:t xml:space="preserve">d … breaking distance</w:t>
-      </w:r>
-    </w:p>
-    <w:p>
+      <w:r>
+        <w:t xml:space="preserve">)</w:t>
+      </w:r>
+    </w:p>
+    <w:p>
+      <w:pPr>
+        <w:pStyle w:val="BodyText"/>
+      </w:pPr>
+      <w:r>
+        <w:t xml:space="preserve">Based on the equation above we can derive the friction coefficient as:</w:t>
+      </w:r>
+    </w:p>
+    <w:p>
+      <w:pPr>
+        <w:pStyle w:val="BodyText"/>
+      </w:pPr>
       <m:oMath>
         <m:r>
-          <m:rPr>
-            <m:sty m:val="p"/>
-          </m:rPr>
-          <m:t>μ</m:t>
-        </m:r>
-      </m:oMath>
-      <w:r>
-        <w:t xml:space="preserve"> </w:t>
-      </w:r>
-      <w:r>
-        <w:t xml:space="preserve">… friction coeficient</w:t>
-      </w:r>
-    </w:p>
-    <w:p>
-      <w:r>
-        <w:t xml:space="preserve">g … gravity of the Earth</w:t>
-      </w:r>
-    </w:p>
-    <w:p>
-      <w:r>
-        <w:t xml:space="preserve">Friction Coeficient:</w:t>
-      </w:r>
-      <w:r>
-        <w:t xml:space="preserve"> </w:t>
-      </w:r>
-      <m:oMath>
-        <m:r>
-          <m:rPr>
-            <m:sty m:val="p"/>
-          </m:rPr>
+          <m:rPr/>
           <m:t>μ</m:t>
         </m:r>
         <m:r>
-          <m:rPr>
-            <m:sty m:val="p"/>
-          </m:rPr>
+          <m:rPr/>
           <m:t>=</m:t>
         </m:r>
         <m:f>
@@ -335,17 +695,13 @@
             <m:sSup>
               <m:e>
                 <m:r>
-                  <m:rPr>
-                    <m:sty m:val="p"/>
-                  </m:rPr>
+                  <m:rPr/>
                   <m:t>v</m:t>
                 </m:r>
               </m:e>
               <m:sup>
                 <m:r>
-                  <m:rPr>
-                    <m:sty m:val="p"/>
-                  </m:rPr>
+                  <m:rPr/>
                   <m:t>2</m:t>
                 </m:r>
               </m:sup>
@@ -353,21 +709,15 @@
           </m:num>
           <m:den>
             <m:r>
-              <m:rPr>
-                <m:sty m:val="p"/>
-              </m:rPr>
+              <m:rPr/>
               <m:t>2</m:t>
             </m:r>
             <m:r>
-              <m:rPr>
-                <m:sty m:val="p"/>
-              </m:rPr>
+              <m:rPr/>
               <m:t>d</m:t>
             </m:r>
             <m:r>
-              <m:rPr>
-                <m:sty m:val="p"/>
-              </m:rPr>
+              <m:rPr/>
               <m:t>g</m:t>
             </m:r>
           </m:den>
@@ -376,10 +726,18 @@
     </w:p>
     <w:p>
       <w:pPr>
+        <w:pStyle w:val="BodyText"/>
+      </w:pPr>
+      <w:r>
+        <w:t xml:space="preserve">We will use this equation to calculate friction coefficients based on our empirical data.</w:t>
+      </w:r>
+    </w:p>
+    <w:p>
+      <w:pPr>
         <w:pStyle w:val="Heading2"/>
       </w:pPr>
-      <w:bookmarkStart w:id="24" w:name="measured-data"/>
-      <w:bookmarkEnd w:id="24"/>
+      <w:bookmarkStart w:id="26" w:name="measured-data"/>
+      <w:bookmarkEnd w:id="26"/>
       <w:r>
         <w:t xml:space="preserve">Measured Data</w:t>
       </w:r>
@@ -390,6 +748,18 @@
       </w:pPr>
       <w:r>
         <w:rPr>
+          <w:rStyle w:val="NormalTok"/>
+        </w:rPr>
+        <w:t xml:space="preserve">fig1 &lt;-</w:t>
+      </w:r>
+      <w:r>
+        <w:rPr>
+          <w:rStyle w:val="StringTok"/>
+        </w:rPr>
+        <w:t xml:space="preserve"> </w:t>
+      </w:r>
+      <w:r>
+        <w:rPr>
           <w:rStyle w:val="KeywordTok"/>
         </w:rPr>
         <w:t xml:space="preserve">plot</w:t>
@@ -459,8 +829,314 @@
       </w:r>
       <w:r>
         <w:rPr>
+          <w:rStyle w:val="NormalTok"/>
+        </w:rPr>
+        <w:t xml:space="preserve"> </w:t>
+      </w:r>
+      <w:r>
+        <w:rPr>
+          <w:rStyle w:val="NormalTok"/>
+        </w:rPr>
+        <w:t xml:space="preserve"> </w:t>
+      </w:r>
+      <w:r>
+        <w:rPr>
+          <w:rStyle w:val="NormalTok"/>
+        </w:rPr>
+        <w:t xml:space="preserve"> </w:t>
+      </w:r>
+      <w:r>
+        <w:rPr>
+          <w:rStyle w:val="NormalTok"/>
+        </w:rPr>
+        <w:t xml:space="preserve"> </w:t>
+      </w:r>
+      <w:r>
+        <w:rPr>
+          <w:rStyle w:val="NormalTok"/>
+        </w:rPr>
+        <w:t xml:space="preserve"> </w:t>
+      </w:r>
+      <w:r>
+        <w:rPr>
+          <w:rStyle w:val="NormalTok"/>
+        </w:rPr>
+        <w:t xml:space="preserve"> </w:t>
+      </w:r>
+      <w:r>
+        <w:rPr>
+          <w:rStyle w:val="NormalTok"/>
+        </w:rPr>
+        <w:t xml:space="preserve"> </w:t>
+      </w:r>
+      <w:r>
+        <w:rPr>
+          <w:rStyle w:val="NormalTok"/>
+        </w:rPr>
+        <w:t xml:space="preserve"> </w:t>
+      </w:r>
+      <w:r>
+        <w:rPr>
           <w:rStyle w:val="DataTypeTok"/>
         </w:rPr>
+        <w:t xml:space="preserve">xlim =</w:t>
+      </w:r>
+      <w:r>
+        <w:rPr>
+          <w:rStyle w:val="NormalTok"/>
+        </w:rPr>
+        <w:t xml:space="preserve"> </w:t>
+      </w:r>
+      <w:r>
+        <w:rPr>
+          <w:rStyle w:val="KeywordTok"/>
+        </w:rPr>
+        <w:t xml:space="preserve">c</w:t>
+      </w:r>
+      <w:r>
+        <w:rPr>
+          <w:rStyle w:val="NormalTok"/>
+        </w:rPr>
+        <w:t xml:space="preserve">(</w:t>
+      </w:r>
+      <w:r>
+        <w:rPr>
+          <w:rStyle w:val="DecValTok"/>
+        </w:rPr>
+        <w:t xml:space="preserve">0</w:t>
+      </w:r>
+      <w:r>
+        <w:rPr>
+          <w:rStyle w:val="NormalTok"/>
+        </w:rPr>
+        <w:t xml:space="preserve">,</w:t>
+      </w:r>
+      <w:r>
+        <w:rPr>
+          <w:rStyle w:val="DecValTok"/>
+        </w:rPr>
+        <w:t xml:space="preserve">30</w:t>
+      </w:r>
+      <w:r>
+        <w:rPr>
+          <w:rStyle w:val="NormalTok"/>
+        </w:rPr>
+        <w:t xml:space="preserve">),</w:t>
+      </w:r>
+      <w:r>
+        <w:br w:type="textWrapping"/>
+      </w:r>
+      <w:r>
+        <w:rPr>
+          <w:rStyle w:val="NormalTok"/>
+        </w:rPr>
+        <w:t xml:space="preserve"> </w:t>
+      </w:r>
+      <w:r>
+        <w:rPr>
+          <w:rStyle w:val="NormalTok"/>
+        </w:rPr>
+        <w:t xml:space="preserve"> </w:t>
+      </w:r>
+      <w:r>
+        <w:rPr>
+          <w:rStyle w:val="NormalTok"/>
+        </w:rPr>
+        <w:t xml:space="preserve"> </w:t>
+      </w:r>
+      <w:r>
+        <w:rPr>
+          <w:rStyle w:val="NormalTok"/>
+        </w:rPr>
+        <w:t xml:space="preserve"> </w:t>
+      </w:r>
+      <w:r>
+        <w:rPr>
+          <w:rStyle w:val="NormalTok"/>
+        </w:rPr>
+        <w:t xml:space="preserve"> </w:t>
+      </w:r>
+      <w:r>
+        <w:rPr>
+          <w:rStyle w:val="NormalTok"/>
+        </w:rPr>
+        <w:t xml:space="preserve"> </w:t>
+      </w:r>
+      <w:r>
+        <w:rPr>
+          <w:rStyle w:val="NormalTok"/>
+        </w:rPr>
+        <w:t xml:space="preserve"> </w:t>
+      </w:r>
+      <w:r>
+        <w:rPr>
+          <w:rStyle w:val="NormalTok"/>
+        </w:rPr>
+        <w:t xml:space="preserve"> </w:t>
+      </w:r>
+      <w:r>
+        <w:rPr>
+          <w:rStyle w:val="NormalTok"/>
+        </w:rPr>
+        <w:t xml:space="preserve"> </w:t>
+      </w:r>
+      <w:r>
+        <w:rPr>
+          <w:rStyle w:val="NormalTok"/>
+        </w:rPr>
+        <w:t xml:space="preserve"> </w:t>
+      </w:r>
+      <w:r>
+        <w:rPr>
+          <w:rStyle w:val="NormalTok"/>
+        </w:rPr>
+        <w:t xml:space="preserve"> </w:t>
+      </w:r>
+      <w:r>
+        <w:rPr>
+          <w:rStyle w:val="NormalTok"/>
+        </w:rPr>
+        <w:t xml:space="preserve"> </w:t>
+      </w:r>
+      <w:r>
+        <w:rPr>
+          <w:rStyle w:val="NormalTok"/>
+        </w:rPr>
+        <w:t xml:space="preserve"> </w:t>
+      </w:r>
+      <w:r>
+        <w:rPr>
+          <w:rStyle w:val="DataTypeTok"/>
+        </w:rPr>
+        <w:t xml:space="preserve">ylim =</w:t>
+      </w:r>
+      <w:r>
+        <w:rPr>
+          <w:rStyle w:val="NormalTok"/>
+        </w:rPr>
+        <w:t xml:space="preserve"> </w:t>
+      </w:r>
+      <w:r>
+        <w:rPr>
+          <w:rStyle w:val="KeywordTok"/>
+        </w:rPr>
+        <w:t xml:space="preserve">c</w:t>
+      </w:r>
+      <w:r>
+        <w:rPr>
+          <w:rStyle w:val="NormalTok"/>
+        </w:rPr>
+        <w:t xml:space="preserve">(</w:t>
+      </w:r>
+      <w:r>
+        <w:rPr>
+          <w:rStyle w:val="DecValTok"/>
+        </w:rPr>
+        <w:t xml:space="preserve">0</w:t>
+      </w:r>
+      <w:r>
+        <w:rPr>
+          <w:rStyle w:val="NormalTok"/>
+        </w:rPr>
+        <w:t xml:space="preserve">,</w:t>
+      </w:r>
+      <w:r>
+        <w:rPr>
+          <w:rStyle w:val="DecValTok"/>
+        </w:rPr>
+        <w:t xml:space="preserve">140</w:t>
+      </w:r>
+      <w:r>
+        <w:rPr>
+          <w:rStyle w:val="NormalTok"/>
+        </w:rPr>
+        <w:t xml:space="preserve">),</w:t>
+      </w:r>
+      <w:r>
+        <w:br w:type="textWrapping"/>
+      </w:r>
+      <w:r>
+        <w:rPr>
+          <w:rStyle w:val="NormalTok"/>
+        </w:rPr>
+        <w:t xml:space="preserve"> </w:t>
+      </w:r>
+      <w:r>
+        <w:rPr>
+          <w:rStyle w:val="NormalTok"/>
+        </w:rPr>
+        <w:t xml:space="preserve"> </w:t>
+      </w:r>
+      <w:r>
+        <w:rPr>
+          <w:rStyle w:val="NormalTok"/>
+        </w:rPr>
+        <w:t xml:space="preserve"> </w:t>
+      </w:r>
+      <w:r>
+        <w:rPr>
+          <w:rStyle w:val="NormalTok"/>
+        </w:rPr>
+        <w:t xml:space="preserve"> </w:t>
+      </w:r>
+      <w:r>
+        <w:rPr>
+          <w:rStyle w:val="NormalTok"/>
+        </w:rPr>
+        <w:t xml:space="preserve"> </w:t>
+      </w:r>
+      <w:r>
+        <w:rPr>
+          <w:rStyle w:val="NormalTok"/>
+        </w:rPr>
+        <w:t xml:space="preserve"> </w:t>
+      </w:r>
+      <w:r>
+        <w:rPr>
+          <w:rStyle w:val="NormalTok"/>
+        </w:rPr>
+        <w:t xml:space="preserve"> </w:t>
+      </w:r>
+      <w:r>
+        <w:rPr>
+          <w:rStyle w:val="NormalTok"/>
+        </w:rPr>
+        <w:t xml:space="preserve"> </w:t>
+      </w:r>
+      <w:r>
+        <w:rPr>
+          <w:rStyle w:val="NormalTok"/>
+        </w:rPr>
+        <w:t xml:space="preserve"> </w:t>
+      </w:r>
+      <w:r>
+        <w:rPr>
+          <w:rStyle w:val="NormalTok"/>
+        </w:rPr>
+        <w:t xml:space="preserve"> </w:t>
+      </w:r>
+      <w:r>
+        <w:rPr>
+          <w:rStyle w:val="NormalTok"/>
+        </w:rPr>
+        <w:t xml:space="preserve"> </w:t>
+      </w:r>
+      <w:r>
+        <w:rPr>
+          <w:rStyle w:val="NormalTok"/>
+        </w:rPr>
+        <w:t xml:space="preserve"> </w:t>
+      </w:r>
+      <w:r>
+        <w:rPr>
+          <w:rStyle w:val="NormalTok"/>
+        </w:rPr>
+        <w:t xml:space="preserve"> </w:t>
+      </w:r>
+      <w:r>
+        <w:rPr>
+          <w:rStyle w:val="DataTypeTok"/>
+        </w:rPr>
         <w:t xml:space="preserve">main =</w:t>
       </w:r>
       <w:r>
@@ -479,27 +1155,575 @@
         <w:rPr>
           <w:rStyle w:val="NormalTok"/>
         </w:rPr>
+        <w:t xml:space="preserve">,</w:t>
+      </w:r>
+      <w:r>
+        <w:br w:type="textWrapping"/>
+      </w:r>
+      <w:r>
+        <w:rPr>
+          <w:rStyle w:val="NormalTok"/>
+        </w:rPr>
+        <w:t xml:space="preserve"> </w:t>
+      </w:r>
+      <w:r>
+        <w:rPr>
+          <w:rStyle w:val="NormalTok"/>
+        </w:rPr>
+        <w:t xml:space="preserve"> </w:t>
+      </w:r>
+      <w:r>
+        <w:rPr>
+          <w:rStyle w:val="NormalTok"/>
+        </w:rPr>
+        <w:t xml:space="preserve"> </w:t>
+      </w:r>
+      <w:r>
+        <w:rPr>
+          <w:rStyle w:val="NormalTok"/>
+        </w:rPr>
+        <w:t xml:space="preserve"> </w:t>
+      </w:r>
+      <w:r>
+        <w:rPr>
+          <w:rStyle w:val="NormalTok"/>
+        </w:rPr>
+        <w:t xml:space="preserve"> </w:t>
+      </w:r>
+      <w:r>
+        <w:rPr>
+          <w:rStyle w:val="NormalTok"/>
+        </w:rPr>
+        <w:t xml:space="preserve"> </w:t>
+      </w:r>
+      <w:r>
+        <w:rPr>
+          <w:rStyle w:val="NormalTok"/>
+        </w:rPr>
+        <w:t xml:space="preserve"> </w:t>
+      </w:r>
+      <w:r>
+        <w:rPr>
+          <w:rStyle w:val="NormalTok"/>
+        </w:rPr>
+        <w:t xml:space="preserve"> </w:t>
+      </w:r>
+      <w:r>
+        <w:rPr>
+          <w:rStyle w:val="NormalTok"/>
+        </w:rPr>
+        <w:t xml:space="preserve"> </w:t>
+      </w:r>
+      <w:r>
+        <w:rPr>
+          <w:rStyle w:val="NormalTok"/>
+        </w:rPr>
+        <w:t xml:space="preserve"> </w:t>
+      </w:r>
+      <w:r>
+        <w:rPr>
+          <w:rStyle w:val="NormalTok"/>
+        </w:rPr>
+        <w:t xml:space="preserve"> </w:t>
+      </w:r>
+      <w:r>
+        <w:rPr>
+          <w:rStyle w:val="NormalTok"/>
+        </w:rPr>
+        <w:t xml:space="preserve"> </w:t>
+      </w:r>
+      <w:r>
+        <w:rPr>
+          <w:rStyle w:val="NormalTok"/>
+        </w:rPr>
+        <w:t xml:space="preserve"> </w:t>
+      </w:r>
+      <w:r>
+        <w:rPr>
+          <w:rStyle w:val="DataTypeTok"/>
+        </w:rPr>
+        <w:t xml:space="preserve">xlab =</w:t>
+      </w:r>
+      <w:r>
+        <w:rPr>
+          <w:rStyle w:val="NormalTok"/>
+        </w:rPr>
+        <w:t xml:space="preserve"> </w:t>
+      </w:r>
+      <w:r>
+        <w:rPr>
+          <w:rStyle w:val="StringTok"/>
+        </w:rPr>
+        <w:t xml:space="preserve">"Speed in m/s"</w:t>
+      </w:r>
+      <w:r>
+        <w:rPr>
+          <w:rStyle w:val="NormalTok"/>
+        </w:rPr>
+        <w:t xml:space="preserve">,</w:t>
+      </w:r>
+      <w:r>
+        <w:br w:type="textWrapping"/>
+      </w:r>
+      <w:r>
+        <w:rPr>
+          <w:rStyle w:val="NormalTok"/>
+        </w:rPr>
+        <w:t xml:space="preserve"> </w:t>
+      </w:r>
+      <w:r>
+        <w:rPr>
+          <w:rStyle w:val="NormalTok"/>
+        </w:rPr>
+        <w:t xml:space="preserve"> </w:t>
+      </w:r>
+      <w:r>
+        <w:rPr>
+          <w:rStyle w:val="NormalTok"/>
+        </w:rPr>
+        <w:t xml:space="preserve"> </w:t>
+      </w:r>
+      <w:r>
+        <w:rPr>
+          <w:rStyle w:val="NormalTok"/>
+        </w:rPr>
+        <w:t xml:space="preserve"> </w:t>
+      </w:r>
+      <w:r>
+        <w:rPr>
+          <w:rStyle w:val="NormalTok"/>
+        </w:rPr>
+        <w:t xml:space="preserve"> </w:t>
+      </w:r>
+      <w:r>
+        <w:rPr>
+          <w:rStyle w:val="NormalTok"/>
+        </w:rPr>
+        <w:t xml:space="preserve"> </w:t>
+      </w:r>
+      <w:r>
+        <w:rPr>
+          <w:rStyle w:val="NormalTok"/>
+        </w:rPr>
+        <w:t xml:space="preserve"> </w:t>
+      </w:r>
+      <w:r>
+        <w:rPr>
+          <w:rStyle w:val="NormalTok"/>
+        </w:rPr>
+        <w:t xml:space="preserve"> </w:t>
+      </w:r>
+      <w:r>
+        <w:rPr>
+          <w:rStyle w:val="NormalTok"/>
+        </w:rPr>
+        <w:t xml:space="preserve"> </w:t>
+      </w:r>
+      <w:r>
+        <w:rPr>
+          <w:rStyle w:val="NormalTok"/>
+        </w:rPr>
+        <w:t xml:space="preserve"> </w:t>
+      </w:r>
+      <w:r>
+        <w:rPr>
+          <w:rStyle w:val="NormalTok"/>
+        </w:rPr>
+        <w:t xml:space="preserve"> </w:t>
+      </w:r>
+      <w:r>
+        <w:rPr>
+          <w:rStyle w:val="NormalTok"/>
+        </w:rPr>
+        <w:t xml:space="preserve"> </w:t>
+      </w:r>
+      <w:r>
+        <w:rPr>
+          <w:rStyle w:val="NormalTok"/>
+        </w:rPr>
+        <w:t xml:space="preserve"> </w:t>
+      </w:r>
+      <w:r>
+        <w:rPr>
+          <w:rStyle w:val="DataTypeTok"/>
+        </w:rPr>
+        <w:t xml:space="preserve">ylab =</w:t>
+      </w:r>
+      <w:r>
+        <w:rPr>
+          <w:rStyle w:val="NormalTok"/>
+        </w:rPr>
+        <w:t xml:space="preserve"> </w:t>
+      </w:r>
+      <w:r>
+        <w:rPr>
+          <w:rStyle w:val="StringTok"/>
+        </w:rPr>
+        <w:t xml:space="preserve">"Breaking Distance in m"</w:t>
+      </w:r>
+      <w:r>
+        <w:rPr>
+          <w:rStyle w:val="NormalTok"/>
+        </w:rPr>
         <w:t xml:space="preserve">)</w:t>
       </w:r>
     </w:p>
     <w:p>
+      <w:pPr>
+        <w:pStyle w:val="FirstParagraph"/>
+      </w:pPr>
+    </w:p>
+    <w:p>
+      <w:pPr>
+        <w:pStyle w:val="Heading4"/>
+      </w:pPr>
+      <w:bookmarkStart w:id="27" w:name="calculating-the-friction-coefficients"/>
+      <w:bookmarkEnd w:id="27"/>
+      <w:r>
+        <w:t xml:space="preserve">Calculating the Friction Coefficients</w:t>
+      </w:r>
+    </w:p>
+    <w:p>
+      <w:pPr>
+        <w:pStyle w:val="FirstParagraph"/>
+      </w:pPr>
+      <w:r>
+        <w:t xml:space="preserve">Using the equation above we calculate the friction coefficient for each of the 50 observations.</w:t>
+      </w:r>
+    </w:p>
+    <w:p>
+      <w:pPr>
+        <w:pStyle w:val="SourceCode"/>
+      </w:pPr>
+      <w:r>
+        <w:rPr>
+          <w:rStyle w:val="NormalTok"/>
+        </w:rPr>
+        <w:t xml:space="preserve">g  &lt;-</w:t>
+      </w:r>
+      <w:r>
+        <w:rPr>
+          <w:rStyle w:val="StringTok"/>
+        </w:rPr>
+        <w:t xml:space="preserve"> </w:t>
+      </w:r>
+      <w:r>
+        <w:rPr>
+          <w:rStyle w:val="FloatTok"/>
+        </w:rPr>
+        <w:t xml:space="preserve">9.81</w:t>
+      </w:r>
+      <w:r>
+        <w:br w:type="textWrapping"/>
+      </w:r>
+      <w:r>
+        <w:rPr>
+          <w:rStyle w:val="NormalTok"/>
+        </w:rPr>
+        <w:t xml:space="preserve">cars_m$friction  &lt;-</w:t>
+      </w:r>
+      <w:r>
+        <w:rPr>
+          <w:rStyle w:val="StringTok"/>
+        </w:rPr>
+        <w:t xml:space="preserve"> </w:t>
+      </w:r>
+      <w:r>
+        <w:rPr>
+          <w:rStyle w:val="NormalTok"/>
+        </w:rPr>
+        <w:t xml:space="preserve">cars_m$speed^</w:t>
+      </w:r>
+      <w:r>
+        <w:rPr>
+          <w:rStyle w:val="DecValTok"/>
+        </w:rPr>
+        <w:t xml:space="preserve">2</w:t>
+      </w:r>
+      <w:r>
+        <w:rPr>
+          <w:rStyle w:val="NormalTok"/>
+        </w:rPr>
+        <w:t xml:space="preserve">/(</w:t>
+      </w:r>
+      <w:r>
+        <w:rPr>
+          <w:rStyle w:val="DecValTok"/>
+        </w:rPr>
+        <w:t xml:space="preserve">2</w:t>
+      </w:r>
+      <w:r>
+        <w:rPr>
+          <w:rStyle w:val="NormalTok"/>
+        </w:rPr>
+        <w:t xml:space="preserve"> </w:t>
+      </w:r>
+      <w:r>
+        <w:rPr>
+          <w:rStyle w:val="NormalTok"/>
+        </w:rPr>
+        <w:t xml:space="preserve">*</w:t>
+      </w:r>
+      <w:r>
+        <w:rPr>
+          <w:rStyle w:val="StringTok"/>
+        </w:rPr>
+        <w:t xml:space="preserve"> </w:t>
+      </w:r>
+      <w:r>
+        <w:rPr>
+          <w:rStyle w:val="NormalTok"/>
+        </w:rPr>
+        <w:t xml:space="preserve">g *</w:t>
+      </w:r>
+      <w:r>
+        <w:rPr>
+          <w:rStyle w:val="StringTok"/>
+        </w:rPr>
+        <w:t xml:space="preserve"> </w:t>
+      </w:r>
+      <w:r>
+        <w:rPr>
+          <w:rStyle w:val="NormalTok"/>
+        </w:rPr>
+        <w:t xml:space="preserve">cars_m$dist)</w:t>
+      </w:r>
+      <w:r>
+        <w:br w:type="textWrapping"/>
+      </w:r>
+      <w:r>
+        <w:rPr>
+          <w:rStyle w:val="KeywordTok"/>
+        </w:rPr>
+        <w:t xml:space="preserve">head</w:t>
+      </w:r>
+      <w:r>
+        <w:rPr>
+          <w:rStyle w:val="NormalTok"/>
+        </w:rPr>
+        <w:t xml:space="preserve">(cars_m, </w:t>
+      </w:r>
+      <w:r>
+        <w:rPr>
+          <w:rStyle w:val="DecValTok"/>
+        </w:rPr>
+        <w:t xml:space="preserve">5</w:t>
+      </w:r>
+      <w:r>
+        <w:rPr>
+          <w:rStyle w:val="NormalTok"/>
+        </w:rPr>
+        <w:t xml:space="preserve">)</w:t>
+      </w:r>
+    </w:p>
+    <w:p>
+      <w:pPr>
+        <w:pStyle w:val="SourceCode"/>
+      </w:pPr>
+      <w:r>
+        <w:rPr>
+          <w:rStyle w:val="VerbatimChar"/>
+        </w:rPr>
+        <w:t xml:space="preserve">##     speed   dist   friction</w:t>
+      </w:r>
+      <w:r>
+        <w:br w:type="textWrapping"/>
+      </w:r>
+      <w:r>
+        <w:rPr>
+          <w:rStyle w:val="VerbatimChar"/>
+        </w:rPr>
+        <w:t xml:space="preserve">## 1 1.78816 0.6096 0.26734298</w:t>
+      </w:r>
+      <w:r>
+        <w:br w:type="textWrapping"/>
+      </w:r>
+      <w:r>
+        <w:rPr>
+          <w:rStyle w:val="VerbatimChar"/>
+        </w:rPr>
+        <w:t xml:space="preserve">## 2 1.78816 3.0480 0.05346860</w:t>
+      </w:r>
+      <w:r>
+        <w:br w:type="textWrapping"/>
+      </w:r>
+      <w:r>
+        <w:rPr>
+          <w:rStyle w:val="VerbatimChar"/>
+        </w:rPr>
+        <w:t xml:space="preserve">## 3 3.12928 1.2192 0.40936894</w:t>
+      </w:r>
+      <w:r>
+        <w:br w:type="textWrapping"/>
+      </w:r>
+      <w:r>
+        <w:rPr>
+          <w:rStyle w:val="VerbatimChar"/>
+        </w:rPr>
+        <w:t xml:space="preserve">## 4 3.12928 6.7056 0.07443072</w:t>
+      </w:r>
+      <w:r>
+        <w:br w:type="textWrapping"/>
+      </w:r>
+      <w:r>
+        <w:rPr>
+          <w:rStyle w:val="VerbatimChar"/>
+        </w:rPr>
+        <w:t xml:space="preserve">## 5 3.57632 4.8768 0.13367149</w:t>
+      </w:r>
+    </w:p>
+    <w:p>
+      <w:pPr>
+        <w:pStyle w:val="SourceCode"/>
+      </w:pPr>
+      <w:r>
+        <w:rPr>
+          <w:rStyle w:val="KeywordTok"/>
+        </w:rPr>
+        <w:t xml:space="preserve">hist</w:t>
+      </w:r>
+      <w:r>
+        <w:rPr>
+          <w:rStyle w:val="NormalTok"/>
+        </w:rPr>
+        <w:t xml:space="preserve">(cars_m$friction,</w:t>
+      </w:r>
+      <w:r>
+        <w:br w:type="textWrapping"/>
+      </w:r>
+      <w:r>
+        <w:rPr>
+          <w:rStyle w:val="NormalTok"/>
+        </w:rPr>
+        <w:t xml:space="preserve"> </w:t>
+      </w:r>
+      <w:r>
+        <w:rPr>
+          <w:rStyle w:val="NormalTok"/>
+        </w:rPr>
+        <w:t xml:space="preserve"> </w:t>
+      </w:r>
+      <w:r>
+        <w:rPr>
+          <w:rStyle w:val="NormalTok"/>
+        </w:rPr>
+        <w:t xml:space="preserve"> </w:t>
+      </w:r>
+      <w:r>
+        <w:rPr>
+          <w:rStyle w:val="NormalTok"/>
+        </w:rPr>
+        <w:t xml:space="preserve"> </w:t>
+      </w:r>
+      <w:r>
+        <w:rPr>
+          <w:rStyle w:val="NormalTok"/>
+        </w:rPr>
+        <w:t xml:space="preserve"> </w:t>
+      </w:r>
+      <w:r>
+        <w:rPr>
+          <w:rStyle w:val="DataTypeTok"/>
+        </w:rPr>
+        <w:t xml:space="preserve">main =</w:t>
+      </w:r>
+      <w:r>
+        <w:rPr>
+          <w:rStyle w:val="NormalTok"/>
+        </w:rPr>
+        <w:t xml:space="preserve"> </w:t>
+      </w:r>
+      <w:r>
+        <w:rPr>
+          <w:rStyle w:val="StringTok"/>
+        </w:rPr>
+        <w:t xml:space="preserve">"Histogram of Friction Coefficient"</w:t>
+      </w:r>
+      <w:r>
+        <w:rPr>
+          <w:rStyle w:val="NormalTok"/>
+        </w:rPr>
+        <w:t xml:space="preserve">,</w:t>
+      </w:r>
+      <w:r>
+        <w:br w:type="textWrapping"/>
+      </w:r>
+      <w:r>
+        <w:rPr>
+          <w:rStyle w:val="NormalTok"/>
+        </w:rPr>
+        <w:t xml:space="preserve"> </w:t>
+      </w:r>
+      <w:r>
+        <w:rPr>
+          <w:rStyle w:val="NormalTok"/>
+        </w:rPr>
+        <w:t xml:space="preserve"> </w:t>
+      </w:r>
+      <w:r>
+        <w:rPr>
+          <w:rStyle w:val="NormalTok"/>
+        </w:rPr>
+        <w:t xml:space="preserve"> </w:t>
+      </w:r>
+      <w:r>
+        <w:rPr>
+          <w:rStyle w:val="NormalTok"/>
+        </w:rPr>
+        <w:t xml:space="preserve"> </w:t>
+      </w:r>
+      <w:r>
+        <w:rPr>
+          <w:rStyle w:val="NormalTok"/>
+        </w:rPr>
+        <w:t xml:space="preserve"> </w:t>
+      </w:r>
+      <w:r>
+        <w:rPr>
+          <w:rStyle w:val="DataTypeTok"/>
+        </w:rPr>
+        <w:t xml:space="preserve">xlab =</w:t>
+      </w:r>
+      <w:r>
+        <w:rPr>
+          <w:rStyle w:val="NormalTok"/>
+        </w:rPr>
+        <w:t xml:space="preserve"> </w:t>
+      </w:r>
+      <w:r>
+        <w:rPr>
+          <w:rStyle w:val="StringTok"/>
+        </w:rPr>
+        <w:t xml:space="preserve">"Friction Coefficent"</w:t>
+      </w:r>
+      <w:r>
+        <w:rPr>
+          <w:rStyle w:val="NormalTok"/>
+        </w:rPr>
+        <w:t xml:space="preserve">)</w:t>
+      </w:r>
+    </w:p>
+    <w:p>
+      <w:pPr>
+        <w:pStyle w:val="FirstParagraph"/>
+      </w:pPr>
       <w:r>
         <w:drawing>
           <wp:inline>
-            <wp:extent cx="5440680" cy="4352544"/>
+            <wp:extent cx="5334000" cy="4267200"/>
             <wp:effectExtent b="0" l="0" r="0" t="0"/>
             <wp:docPr descr="" id="1" name="Picture"/>
             <a:graphic>
               <a:graphicData uri="http://schemas.openxmlformats.org/drawingml/2006/picture">
                 <pic:pic>
                   <pic:nvPicPr>
-                    <pic:cNvPr descr="02_03_Rmd_Example_files/figure-docx/distance_plot.png" id="0" name="Picture"/>
+                    <pic:cNvPr descr="02_03_Rmd_Example_files/figure-docx/hist-1.png" id="0" name="Picture"/>
                     <pic:cNvPicPr>
                       <a:picLocks noChangeArrowheads="1" noChangeAspect="1"/>
                     </pic:cNvPicPr>
                   </pic:nvPicPr>
                   <pic:blipFill>
-                    <a:blip r:embed="rId25"/>
+                    <a:blip r:embed="rId28"/>
                     <a:stretch>
                       <a:fillRect/>
                     </a:stretch>
@@ -507,7 +1731,7 @@
                   <pic:spPr bwMode="auto">
                     <a:xfrm>
                       <a:off x="0" y="0"/>
-                      <a:ext cx="5440680" cy="4352544"/>
+                      <a:ext cx="5334000" cy="4267200"/>
                     </a:xfrm>
                     <a:prstGeom prst="rect">
                       <a:avLst/>
@@ -528,13 +1752,21 @@
     </w:p>
     <w:p>
       <w:pPr>
+        <w:pStyle w:val="BodyText"/>
+      </w:pPr>
+      <w:r>
+        <w:t xml:space="preserve">Next, we calculate the mean friction coefficient and the confidence interval for a confidence level of 95%.</w:t>
+      </w:r>
+    </w:p>
+    <w:p>
+      <w:pPr>
         <w:pStyle w:val="SourceCode"/>
       </w:pPr>
       <w:r>
         <w:rPr>
           <w:rStyle w:val="NormalTok"/>
         </w:rPr>
-        <w:t xml:space="preserve">g  &lt;-</w:t>
+        <w:t xml:space="preserve">fcMean &lt;-</w:t>
       </w:r>
       <w:r>
         <w:rPr>
@@ -544,18 +1776,186 @@
       </w:r>
       <w:r>
         <w:rPr>
+          <w:rStyle w:val="KeywordTok"/>
+        </w:rPr>
+        <w:t xml:space="preserve">mean</w:t>
+      </w:r>
+      <w:r>
+        <w:rPr>
+          <w:rStyle w:val="NormalTok"/>
+        </w:rPr>
+        <w:t xml:space="preserve">(cars_m$friction)</w:t>
+      </w:r>
+      <w:r>
+        <w:br w:type="textWrapping"/>
+      </w:r>
+      <w:r>
+        <w:rPr>
+          <w:rStyle w:val="NormalTok"/>
+        </w:rPr>
+        <w:t xml:space="preserve">fcCI &lt;-</w:t>
+      </w:r>
+      <w:r>
+        <w:rPr>
+          <w:rStyle w:val="StringTok"/>
+        </w:rPr>
+        <w:t xml:space="preserve"> </w:t>
+      </w:r>
+      <w:r>
+        <w:rPr>
+          <w:rStyle w:val="KeywordTok"/>
+        </w:rPr>
+        <w:t xml:space="preserve">t.test</w:t>
+      </w:r>
+      <w:r>
+        <w:rPr>
+          <w:rStyle w:val="NormalTok"/>
+        </w:rPr>
+        <w:t xml:space="preserve">(cars_m$friction, </w:t>
+      </w:r>
+      <w:r>
+        <w:rPr>
+          <w:rStyle w:val="DataTypeTok"/>
+        </w:rPr>
+        <w:t xml:space="preserve">conf.level =</w:t>
+      </w:r>
+      <w:r>
+        <w:rPr>
+          <w:rStyle w:val="NormalTok"/>
+        </w:rPr>
+        <w:t xml:space="preserve"> </w:t>
+      </w:r>
+      <w:r>
+        <w:rPr>
           <w:rStyle w:val="FloatTok"/>
         </w:rPr>
-        <w:t xml:space="preserve">9.81</w:t>
-      </w:r>
-      <w:r>
-        <w:br w:type="textWrapping"/>
-      </w:r>
-      <w:r>
-        <w:rPr>
-          <w:rStyle w:val="NormalTok"/>
-        </w:rPr>
-        <w:t xml:space="preserve">cars$friction  &lt;-</w:t>
+        <w:t xml:space="preserve">0.95</w:t>
+      </w:r>
+      <w:r>
+        <w:rPr>
+          <w:rStyle w:val="NormalTok"/>
+        </w:rPr>
+        <w:t xml:space="preserve">)$conf.int</w:t>
+      </w:r>
+    </w:p>
+    <w:p>
+      <w:pPr>
+        <w:pStyle w:val="FirstParagraph"/>
+      </w:pPr>
+      <w:r>
+        <w:br w:type="textWrapping"/>
+      </w:r>
+      <w:r>
+        <w:t xml:space="preserve"> </w:t>
+      </w:r>
+      <w:r>
+        <w:rPr>
+          <w:b/>
+        </w:rPr>
+        <w:t xml:space="preserve">The mean of our measured friction coefficient is 0.217 with a confidence interval from 0.193 to 0.241 based on a 95% confidence level.</w:t>
+      </w:r>
+    </w:p>
+    <w:p>
+      <w:pPr>
+        <w:pStyle w:val="BodyText"/>
+      </w:pPr>
+      <w:r>
+        <w:br w:type="textWrapping"/>
+      </w:r>
+    </w:p>
+    <w:p>
+      <w:pPr>
+        <w:pStyle w:val="Heading2"/>
+      </w:pPr>
+      <w:bookmarkStart w:id="29" w:name="predicted-breaking-distance"/>
+      <w:bookmarkEnd w:id="29"/>
+      <w:r>
+        <w:t xml:space="preserve">Predicted Breaking Distance</w:t>
+      </w:r>
+    </w:p>
+    <w:p>
+      <w:pPr>
+        <w:pStyle w:val="FirstParagraph"/>
+      </w:pPr>
+      <w:r>
+        <w:t xml:space="preserve">We use the measured mean friction coefficient to predict the breaking distance with the following equation:</w:t>
+      </w:r>
+    </w:p>
+    <w:p>
+      <w:pPr>
+        <w:pStyle w:val="BodyText"/>
+      </w:pPr>
+      <m:oMath>
+        <m:r>
+          <m:rPr/>
+          <m:t>d</m:t>
+        </m:r>
+        <m:r>
+          <m:rPr/>
+          <m:t>=</m:t>
+        </m:r>
+        <m:f>
+          <m:fPr>
+            <m:type m:val="bar"/>
+          </m:fPr>
+          <m:num>
+            <m:sSup>
+              <m:e>
+                <m:r>
+                  <m:rPr/>
+                  <m:t>v</m:t>
+                </m:r>
+              </m:e>
+              <m:sup>
+                <m:r>
+                  <m:rPr/>
+                  <m:t>2</m:t>
+                </m:r>
+              </m:sup>
+            </m:sSup>
+          </m:num>
+          <m:den>
+            <m:r>
+              <m:rPr/>
+              <m:t>2</m:t>
+            </m:r>
+            <m:r>
+              <m:rPr/>
+              <m:t>*</m:t>
+            </m:r>
+            <m:r>
+              <m:rPr/>
+              <m:t>0.217</m:t>
+            </m:r>
+            <m:r>
+              <m:rPr/>
+              <m:t>*</m:t>
+            </m:r>
+            <m:r>
+              <m:rPr/>
+              <m:t>9.81</m:t>
+            </m:r>
+          </m:den>
+        </m:f>
+      </m:oMath>
+    </w:p>
+    <w:p>
+      <w:pPr>
+        <w:pStyle w:val="BodyText"/>
+      </w:pPr>
+      <w:r>
+        <w:br w:type="textWrapping"/>
+      </w:r>
+    </w:p>
+    <w:p>
+      <w:pPr>
+        <w:pStyle w:val="SourceCode"/>
+      </w:pPr>
+      <w:r>
+        <w:rPr>
+          <w:rStyle w:val="NormalTok"/>
+        </w:rPr>
+        <w:t xml:space="preserve">xValues &lt;-</w:t>
       </w:r>
       <w:r>
         <w:rPr>
@@ -565,14 +1965,89 @@
       </w:r>
       <w:r>
         <w:rPr>
-          <w:rStyle w:val="NormalTok"/>
-        </w:rPr>
-        <w:t xml:space="preserve">cars$speed^</w:t>
+          <w:rStyle w:val="KeywordTok"/>
+        </w:rPr>
+        <w:t xml:space="preserve">seq</w:t>
+      </w:r>
+      <w:r>
+        <w:rPr>
+          <w:rStyle w:val="NormalTok"/>
+        </w:rPr>
+        <w:t xml:space="preserve">(</w:t>
       </w:r>
       <w:r>
         <w:rPr>
           <w:rStyle w:val="DecValTok"/>
         </w:rPr>
+        <w:t xml:space="preserve">0</w:t>
+      </w:r>
+      <w:r>
+        <w:rPr>
+          <w:rStyle w:val="NormalTok"/>
+        </w:rPr>
+        <w:t xml:space="preserve">, </w:t>
+      </w:r>
+      <w:r>
+        <w:rPr>
+          <w:rStyle w:val="DecValTok"/>
+        </w:rPr>
+        <w:t xml:space="preserve">15</w:t>
+      </w:r>
+      <w:r>
+        <w:rPr>
+          <w:rStyle w:val="NormalTok"/>
+        </w:rPr>
+        <w:t xml:space="preserve">, </w:t>
+      </w:r>
+      <w:r>
+        <w:rPr>
+          <w:rStyle w:val="DataTypeTok"/>
+        </w:rPr>
+        <w:t xml:space="preserve">by =</w:t>
+      </w:r>
+      <w:r>
+        <w:rPr>
+          <w:rStyle w:val="NormalTok"/>
+        </w:rPr>
+        <w:t xml:space="preserve"> </w:t>
+      </w:r>
+      <w:r>
+        <w:rPr>
+          <w:rStyle w:val="FloatTok"/>
+        </w:rPr>
+        <w:t xml:space="preserve">0.1</w:t>
+      </w:r>
+      <w:r>
+        <w:rPr>
+          <w:rStyle w:val="NormalTok"/>
+        </w:rPr>
+        <w:t xml:space="preserve">)</w:t>
+      </w:r>
+      <w:r>
+        <w:br w:type="textWrapping"/>
+      </w:r>
+      <w:r>
+        <w:rPr>
+          <w:rStyle w:val="NormalTok"/>
+        </w:rPr>
+        <w:t xml:space="preserve">mean &lt;-</w:t>
+      </w:r>
+      <w:r>
+        <w:rPr>
+          <w:rStyle w:val="StringTok"/>
+        </w:rPr>
+        <w:t xml:space="preserve"> </w:t>
+      </w:r>
+      <w:r>
+        <w:rPr>
+          <w:rStyle w:val="NormalTok"/>
+        </w:rPr>
+        <w:t xml:space="preserve">xValues^</w:t>
+      </w:r>
+      <w:r>
+        <w:rPr>
+          <w:rStyle w:val="DecValTok"/>
+        </w:rPr>
         <w:t xml:space="preserve">2</w:t>
       </w:r>
       <w:r>
@@ -591,13 +2066,16 @@
         <w:rPr>
           <w:rStyle w:val="NormalTok"/>
         </w:rPr>
-        <w:t xml:space="preserve"> </w:t>
-      </w:r>
-      <w:r>
-        <w:rPr>
-          <w:rStyle w:val="NormalTok"/>
-        </w:rPr>
-        <w:t xml:space="preserve">*</w:t>
+        <w:t xml:space="preserve">*fcMean*g)</w:t>
+      </w:r>
+      <w:r>
+        <w:br w:type="textWrapping"/>
+      </w:r>
+      <w:r>
+        <w:rPr>
+          <w:rStyle w:val="NormalTok"/>
+        </w:rPr>
+        <w:t xml:space="preserve">upper &lt;-</w:t>
       </w:r>
       <w:r>
         <w:rPr>
@@ -609,7 +2087,52 @@
         <w:rPr>
           <w:rStyle w:val="NormalTok"/>
         </w:rPr>
-        <w:t xml:space="preserve">g *</w:t>
+        <w:t xml:space="preserve">xValues^</w:t>
+      </w:r>
+      <w:r>
+        <w:rPr>
+          <w:rStyle w:val="DecValTok"/>
+        </w:rPr>
+        <w:t xml:space="preserve">2</w:t>
+      </w:r>
+      <w:r>
+        <w:rPr>
+          <w:rStyle w:val="NormalTok"/>
+        </w:rPr>
+        <w:t xml:space="preserve">/(</w:t>
+      </w:r>
+      <w:r>
+        <w:rPr>
+          <w:rStyle w:val="DecValTok"/>
+        </w:rPr>
+        <w:t xml:space="preserve">2</w:t>
+      </w:r>
+      <w:r>
+        <w:rPr>
+          <w:rStyle w:val="NormalTok"/>
+        </w:rPr>
+        <w:t xml:space="preserve">*fcCI[</w:t>
+      </w:r>
+      <w:r>
+        <w:rPr>
+          <w:rStyle w:val="DecValTok"/>
+        </w:rPr>
+        <w:t xml:space="preserve">2</w:t>
+      </w:r>
+      <w:r>
+        <w:rPr>
+          <w:rStyle w:val="NormalTok"/>
+        </w:rPr>
+        <w:t xml:space="preserve">]*g)</w:t>
+      </w:r>
+      <w:r>
+        <w:br w:type="textWrapping"/>
+      </w:r>
+      <w:r>
+        <w:rPr>
+          <w:rStyle w:val="NormalTok"/>
+        </w:rPr>
+        <w:t xml:space="preserve">lower &lt;-</w:t>
       </w:r>
       <w:r>
         <w:rPr>
@@ -621,7 +2144,46 @@
         <w:rPr>
           <w:rStyle w:val="NormalTok"/>
         </w:rPr>
-        <w:t xml:space="preserve">cars$dist)</w:t>
+        <w:t xml:space="preserve">xValues^</w:t>
+      </w:r>
+      <w:r>
+        <w:rPr>
+          <w:rStyle w:val="DecValTok"/>
+        </w:rPr>
+        <w:t xml:space="preserve">2</w:t>
+      </w:r>
+      <w:r>
+        <w:rPr>
+          <w:rStyle w:val="NormalTok"/>
+        </w:rPr>
+        <w:t xml:space="preserve">/(</w:t>
+      </w:r>
+      <w:r>
+        <w:rPr>
+          <w:rStyle w:val="DecValTok"/>
+        </w:rPr>
+        <w:t xml:space="preserve">2</w:t>
+      </w:r>
+      <w:r>
+        <w:rPr>
+          <w:rStyle w:val="NormalTok"/>
+        </w:rPr>
+        <w:t xml:space="preserve">*fcCI[</w:t>
+      </w:r>
+      <w:r>
+        <w:rPr>
+          <w:rStyle w:val="DecValTok"/>
+        </w:rPr>
+        <w:t xml:space="preserve">1</w:t>
+      </w:r>
+      <w:r>
+        <w:rPr>
+          <w:rStyle w:val="NormalTok"/>
+        </w:rPr>
+        <w:t xml:space="preserve">]*g)</w:t>
+      </w:r>
+      <w:r>
+        <w:br w:type="textWrapping"/>
       </w:r>
       <w:r>
         <w:br w:type="textWrapping"/>
@@ -630,70 +2192,825 @@
         <w:rPr>
           <w:rStyle w:val="KeywordTok"/>
         </w:rPr>
-        <w:t xml:space="preserve">summary</w:t>
-      </w:r>
-      <w:r>
-        <w:rPr>
-          <w:rStyle w:val="NormalTok"/>
-        </w:rPr>
-        <w:t xml:space="preserve">(cars$friction)</w:t>
-      </w:r>
-    </w:p>
-    <w:p>
-      <w:pPr>
-        <w:pStyle w:val="SourceCode"/>
-      </w:pPr>
-      <w:r>
-        <w:rPr>
-          <w:rStyle w:val="VerbatimChar"/>
-        </w:rPr>
-        <w:t xml:space="preserve">##    Min. 1st Qu.  Median    Mean 3rd Qu.    Max. </w:t>
-      </w:r>
-      <w:r>
-        <w:br w:type="textWrapping"/>
-      </w:r>
-      <w:r>
-        <w:rPr>
-          <w:rStyle w:val="VerbatimChar"/>
-        </w:rPr>
-        <w:t xml:space="preserve">##  0.0815  0.2470  0.3230  0.3310  0.4060  0.6370</w:t>
-      </w:r>
-    </w:p>
-    <w:p>
-      <w:pPr>
-        <w:pStyle w:val="SourceCode"/>
-      </w:pPr>
+        <w:t xml:space="preserve">plot</w:t>
+      </w:r>
+      <w:r>
+        <w:rPr>
+          <w:rStyle w:val="NormalTok"/>
+        </w:rPr>
+        <w:t xml:space="preserve">(dist ~</w:t>
+      </w:r>
+      <w:r>
+        <w:rPr>
+          <w:rStyle w:val="StringTok"/>
+        </w:rPr>
+        <w:t xml:space="preserve"> </w:t>
+      </w:r>
+      <w:r>
+        <w:rPr>
+          <w:rStyle w:val="NormalTok"/>
+        </w:rPr>
+        <w:t xml:space="preserve">speed, </w:t>
+      </w:r>
+      <w:r>
+        <w:rPr>
+          <w:rStyle w:val="DataTypeTok"/>
+        </w:rPr>
+        <w:t xml:space="preserve">data=</w:t>
+      </w:r>
+      <w:r>
+        <w:rPr>
+          <w:rStyle w:val="NormalTok"/>
+        </w:rPr>
+        <w:t xml:space="preserve">cars_m,</w:t>
+      </w:r>
+      <w:r>
+        <w:br w:type="textWrapping"/>
+      </w:r>
+      <w:r>
+        <w:rPr>
+          <w:rStyle w:val="NormalTok"/>
+        </w:rPr>
+        <w:t xml:space="preserve"> </w:t>
+      </w:r>
+      <w:r>
+        <w:rPr>
+          <w:rStyle w:val="NormalTok"/>
+        </w:rPr>
+        <w:t xml:space="preserve"> </w:t>
+      </w:r>
+      <w:r>
+        <w:rPr>
+          <w:rStyle w:val="NormalTok"/>
+        </w:rPr>
+        <w:t xml:space="preserve"> </w:t>
+      </w:r>
+      <w:r>
+        <w:rPr>
+          <w:rStyle w:val="NormalTok"/>
+        </w:rPr>
+        <w:t xml:space="preserve"> </w:t>
+      </w:r>
+      <w:r>
+        <w:rPr>
+          <w:rStyle w:val="NormalTok"/>
+        </w:rPr>
+        <w:t xml:space="preserve"> </w:t>
+      </w:r>
+      <w:r>
+        <w:rPr>
+          <w:rStyle w:val="NormalTok"/>
+        </w:rPr>
+        <w:t xml:space="preserve"> </w:t>
+      </w:r>
+      <w:r>
+        <w:rPr>
+          <w:rStyle w:val="NormalTok"/>
+        </w:rPr>
+        <w:t xml:space="preserve"> </w:t>
+      </w:r>
+      <w:r>
+        <w:rPr>
+          <w:rStyle w:val="NormalTok"/>
+        </w:rPr>
+        <w:t xml:space="preserve"> </w:t>
+      </w:r>
+      <w:r>
+        <w:rPr>
+          <w:rStyle w:val="NormalTok"/>
+        </w:rPr>
+        <w:t xml:space="preserve"> </w:t>
+      </w:r>
+      <w:r>
+        <w:rPr>
+          <w:rStyle w:val="NormalTok"/>
+        </w:rPr>
+        <w:t xml:space="preserve"> </w:t>
+      </w:r>
+      <w:r>
+        <w:rPr>
+          <w:rStyle w:val="NormalTok"/>
+        </w:rPr>
+        <w:t xml:space="preserve"> </w:t>
+      </w:r>
+      <w:r>
+        <w:rPr>
+          <w:rStyle w:val="NormalTok"/>
+        </w:rPr>
+        <w:t xml:space="preserve"> </w:t>
+      </w:r>
+      <w:r>
+        <w:rPr>
+          <w:rStyle w:val="NormalTok"/>
+        </w:rPr>
+        <w:t xml:space="preserve"> </w:t>
+      </w:r>
+      <w:r>
+        <w:rPr>
+          <w:rStyle w:val="DataTypeTok"/>
+        </w:rPr>
+        <w:t xml:space="preserve">xlim =</w:t>
+      </w:r>
+      <w:r>
+        <w:rPr>
+          <w:rStyle w:val="NormalTok"/>
+        </w:rPr>
+        <w:t xml:space="preserve"> </w:t>
+      </w:r>
       <w:r>
         <w:rPr>
           <w:rStyle w:val="KeywordTok"/>
         </w:rPr>
-        <w:t xml:space="preserve">hist</w:t>
-      </w:r>
-      <w:r>
-        <w:rPr>
-          <w:rStyle w:val="NormalTok"/>
-        </w:rPr>
-        <w:t xml:space="preserve">(cars$friction)</w:t>
-      </w:r>
-    </w:p>
-    <w:p>
+        <w:t xml:space="preserve">c</w:t>
+      </w:r>
+      <w:r>
+        <w:rPr>
+          <w:rStyle w:val="NormalTok"/>
+        </w:rPr>
+        <w:t xml:space="preserve">(</w:t>
+      </w:r>
+      <w:r>
+        <w:rPr>
+          <w:rStyle w:val="DecValTok"/>
+        </w:rPr>
+        <w:t xml:space="preserve">0</w:t>
+      </w:r>
+      <w:r>
+        <w:rPr>
+          <w:rStyle w:val="NormalTok"/>
+        </w:rPr>
+        <w:t xml:space="preserve">,</w:t>
+      </w:r>
+      <w:r>
+        <w:rPr>
+          <w:rStyle w:val="DecValTok"/>
+        </w:rPr>
+        <w:t xml:space="preserve">15</w:t>
+      </w:r>
+      <w:r>
+        <w:rPr>
+          <w:rStyle w:val="NormalTok"/>
+        </w:rPr>
+        <w:t xml:space="preserve">),</w:t>
+      </w:r>
+      <w:r>
+        <w:br w:type="textWrapping"/>
+      </w:r>
+      <w:r>
+        <w:rPr>
+          <w:rStyle w:val="NormalTok"/>
+        </w:rPr>
+        <w:t xml:space="preserve"> </w:t>
+      </w:r>
+      <w:r>
+        <w:rPr>
+          <w:rStyle w:val="NormalTok"/>
+        </w:rPr>
+        <w:t xml:space="preserve"> </w:t>
+      </w:r>
+      <w:r>
+        <w:rPr>
+          <w:rStyle w:val="NormalTok"/>
+        </w:rPr>
+        <w:t xml:space="preserve"> </w:t>
+      </w:r>
+      <w:r>
+        <w:rPr>
+          <w:rStyle w:val="NormalTok"/>
+        </w:rPr>
+        <w:t xml:space="preserve"> </w:t>
+      </w:r>
+      <w:r>
+        <w:rPr>
+          <w:rStyle w:val="NormalTok"/>
+        </w:rPr>
+        <w:t xml:space="preserve"> </w:t>
+      </w:r>
+      <w:r>
+        <w:rPr>
+          <w:rStyle w:val="NormalTok"/>
+        </w:rPr>
+        <w:t xml:space="preserve"> </w:t>
+      </w:r>
+      <w:r>
+        <w:rPr>
+          <w:rStyle w:val="NormalTok"/>
+        </w:rPr>
+        <w:t xml:space="preserve"> </w:t>
+      </w:r>
+      <w:r>
+        <w:rPr>
+          <w:rStyle w:val="NormalTok"/>
+        </w:rPr>
+        <w:t xml:space="preserve"> </w:t>
+      </w:r>
+      <w:r>
+        <w:rPr>
+          <w:rStyle w:val="NormalTok"/>
+        </w:rPr>
+        <w:t xml:space="preserve"> </w:t>
+      </w:r>
+      <w:r>
+        <w:rPr>
+          <w:rStyle w:val="NormalTok"/>
+        </w:rPr>
+        <w:t xml:space="preserve"> </w:t>
+      </w:r>
+      <w:r>
+        <w:rPr>
+          <w:rStyle w:val="NormalTok"/>
+        </w:rPr>
+        <w:t xml:space="preserve"> </w:t>
+      </w:r>
+      <w:r>
+        <w:rPr>
+          <w:rStyle w:val="NormalTok"/>
+        </w:rPr>
+        <w:t xml:space="preserve"> </w:t>
+      </w:r>
+      <w:r>
+        <w:rPr>
+          <w:rStyle w:val="NormalTok"/>
+        </w:rPr>
+        <w:t xml:space="preserve"> </w:t>
+      </w:r>
+      <w:r>
+        <w:rPr>
+          <w:rStyle w:val="DataTypeTok"/>
+        </w:rPr>
+        <w:t xml:space="preserve">ylim =</w:t>
+      </w:r>
+      <w:r>
+        <w:rPr>
+          <w:rStyle w:val="NormalTok"/>
+        </w:rPr>
+        <w:t xml:space="preserve"> </w:t>
+      </w:r>
+      <w:r>
+        <w:rPr>
+          <w:rStyle w:val="KeywordTok"/>
+        </w:rPr>
+        <w:t xml:space="preserve">c</w:t>
+      </w:r>
+      <w:r>
+        <w:rPr>
+          <w:rStyle w:val="NormalTok"/>
+        </w:rPr>
+        <w:t xml:space="preserve">(</w:t>
+      </w:r>
+      <w:r>
+        <w:rPr>
+          <w:rStyle w:val="DecValTok"/>
+        </w:rPr>
+        <w:t xml:space="preserve">0</w:t>
+      </w:r>
+      <w:r>
+        <w:rPr>
+          <w:rStyle w:val="NormalTok"/>
+        </w:rPr>
+        <w:t xml:space="preserve">,</w:t>
+      </w:r>
+      <w:r>
+        <w:rPr>
+          <w:rStyle w:val="DecValTok"/>
+        </w:rPr>
+        <w:t xml:space="preserve">50</w:t>
+      </w:r>
+      <w:r>
+        <w:rPr>
+          <w:rStyle w:val="NormalTok"/>
+        </w:rPr>
+        <w:t xml:space="preserve">),</w:t>
+      </w:r>
+      <w:r>
+        <w:br w:type="textWrapping"/>
+      </w:r>
+      <w:r>
+        <w:rPr>
+          <w:rStyle w:val="NormalTok"/>
+        </w:rPr>
+        <w:t xml:space="preserve"> </w:t>
+      </w:r>
+      <w:r>
+        <w:rPr>
+          <w:rStyle w:val="NormalTok"/>
+        </w:rPr>
+        <w:t xml:space="preserve"> </w:t>
+      </w:r>
+      <w:r>
+        <w:rPr>
+          <w:rStyle w:val="NormalTok"/>
+        </w:rPr>
+        <w:t xml:space="preserve"> </w:t>
+      </w:r>
+      <w:r>
+        <w:rPr>
+          <w:rStyle w:val="NormalTok"/>
+        </w:rPr>
+        <w:t xml:space="preserve"> </w:t>
+      </w:r>
+      <w:r>
+        <w:rPr>
+          <w:rStyle w:val="NormalTok"/>
+        </w:rPr>
+        <w:t xml:space="preserve"> </w:t>
+      </w:r>
+      <w:r>
+        <w:rPr>
+          <w:rStyle w:val="NormalTok"/>
+        </w:rPr>
+        <w:t xml:space="preserve"> </w:t>
+      </w:r>
+      <w:r>
+        <w:rPr>
+          <w:rStyle w:val="NormalTok"/>
+        </w:rPr>
+        <w:t xml:space="preserve"> </w:t>
+      </w:r>
+      <w:r>
+        <w:rPr>
+          <w:rStyle w:val="NormalTok"/>
+        </w:rPr>
+        <w:t xml:space="preserve"> </w:t>
+      </w:r>
+      <w:r>
+        <w:rPr>
+          <w:rStyle w:val="NormalTok"/>
+        </w:rPr>
+        <w:t xml:space="preserve"> </w:t>
+      </w:r>
+      <w:r>
+        <w:rPr>
+          <w:rStyle w:val="NormalTok"/>
+        </w:rPr>
+        <w:t xml:space="preserve"> </w:t>
+      </w:r>
+      <w:r>
+        <w:rPr>
+          <w:rStyle w:val="NormalTok"/>
+        </w:rPr>
+        <w:t xml:space="preserve"> </w:t>
+      </w:r>
+      <w:r>
+        <w:rPr>
+          <w:rStyle w:val="NormalTok"/>
+        </w:rPr>
+        <w:t xml:space="preserve"> </w:t>
+      </w:r>
+      <w:r>
+        <w:rPr>
+          <w:rStyle w:val="NormalTok"/>
+        </w:rPr>
+        <w:t xml:space="preserve"> </w:t>
+      </w:r>
+      <w:r>
+        <w:rPr>
+          <w:rStyle w:val="DataTypeTok"/>
+        </w:rPr>
+        <w:t xml:space="preserve">main =</w:t>
+      </w:r>
+      <w:r>
+        <w:rPr>
+          <w:rStyle w:val="NormalTok"/>
+        </w:rPr>
+        <w:t xml:space="preserve"> </w:t>
+      </w:r>
+      <w:r>
+        <w:rPr>
+          <w:rStyle w:val="StringTok"/>
+        </w:rPr>
+        <w:t xml:space="preserve">"Predicted Breaking Distance"</w:t>
+      </w:r>
+      <w:r>
+        <w:rPr>
+          <w:rStyle w:val="NormalTok"/>
+        </w:rPr>
+        <w:t xml:space="preserve">,</w:t>
+      </w:r>
+      <w:r>
+        <w:br w:type="textWrapping"/>
+      </w:r>
+      <w:r>
+        <w:rPr>
+          <w:rStyle w:val="NormalTok"/>
+        </w:rPr>
+        <w:t xml:space="preserve"> </w:t>
+      </w:r>
+      <w:r>
+        <w:rPr>
+          <w:rStyle w:val="NormalTok"/>
+        </w:rPr>
+        <w:t xml:space="preserve"> </w:t>
+      </w:r>
+      <w:r>
+        <w:rPr>
+          <w:rStyle w:val="NormalTok"/>
+        </w:rPr>
+        <w:t xml:space="preserve"> </w:t>
+      </w:r>
+      <w:r>
+        <w:rPr>
+          <w:rStyle w:val="NormalTok"/>
+        </w:rPr>
+        <w:t xml:space="preserve"> </w:t>
+      </w:r>
+      <w:r>
+        <w:rPr>
+          <w:rStyle w:val="NormalTok"/>
+        </w:rPr>
+        <w:t xml:space="preserve"> </w:t>
+      </w:r>
+      <w:r>
+        <w:rPr>
+          <w:rStyle w:val="NormalTok"/>
+        </w:rPr>
+        <w:t xml:space="preserve"> </w:t>
+      </w:r>
+      <w:r>
+        <w:rPr>
+          <w:rStyle w:val="NormalTok"/>
+        </w:rPr>
+        <w:t xml:space="preserve"> </w:t>
+      </w:r>
+      <w:r>
+        <w:rPr>
+          <w:rStyle w:val="NormalTok"/>
+        </w:rPr>
+        <w:t xml:space="preserve"> </w:t>
+      </w:r>
+      <w:r>
+        <w:rPr>
+          <w:rStyle w:val="NormalTok"/>
+        </w:rPr>
+        <w:t xml:space="preserve"> </w:t>
+      </w:r>
+      <w:r>
+        <w:rPr>
+          <w:rStyle w:val="NormalTok"/>
+        </w:rPr>
+        <w:t xml:space="preserve"> </w:t>
+      </w:r>
+      <w:r>
+        <w:rPr>
+          <w:rStyle w:val="NormalTok"/>
+        </w:rPr>
+        <w:t xml:space="preserve"> </w:t>
+      </w:r>
+      <w:r>
+        <w:rPr>
+          <w:rStyle w:val="NormalTok"/>
+        </w:rPr>
+        <w:t xml:space="preserve"> </w:t>
+      </w:r>
+      <w:r>
+        <w:rPr>
+          <w:rStyle w:val="NormalTok"/>
+        </w:rPr>
+        <w:t xml:space="preserve"> </w:t>
+      </w:r>
+      <w:r>
+        <w:rPr>
+          <w:rStyle w:val="DataTypeTok"/>
+        </w:rPr>
+        <w:t xml:space="preserve">xlab =</w:t>
+      </w:r>
+      <w:r>
+        <w:rPr>
+          <w:rStyle w:val="NormalTok"/>
+        </w:rPr>
+        <w:t xml:space="preserve"> </w:t>
+      </w:r>
+      <w:r>
+        <w:rPr>
+          <w:rStyle w:val="StringTok"/>
+        </w:rPr>
+        <w:t xml:space="preserve">"Speed in m/s"</w:t>
+      </w:r>
+      <w:r>
+        <w:rPr>
+          <w:rStyle w:val="NormalTok"/>
+        </w:rPr>
+        <w:t xml:space="preserve">,</w:t>
+      </w:r>
+      <w:r>
+        <w:br w:type="textWrapping"/>
+      </w:r>
+      <w:r>
+        <w:rPr>
+          <w:rStyle w:val="NormalTok"/>
+        </w:rPr>
+        <w:t xml:space="preserve"> </w:t>
+      </w:r>
+      <w:r>
+        <w:rPr>
+          <w:rStyle w:val="NormalTok"/>
+        </w:rPr>
+        <w:t xml:space="preserve"> </w:t>
+      </w:r>
+      <w:r>
+        <w:rPr>
+          <w:rStyle w:val="NormalTok"/>
+        </w:rPr>
+        <w:t xml:space="preserve"> </w:t>
+      </w:r>
+      <w:r>
+        <w:rPr>
+          <w:rStyle w:val="NormalTok"/>
+        </w:rPr>
+        <w:t xml:space="preserve"> </w:t>
+      </w:r>
+      <w:r>
+        <w:rPr>
+          <w:rStyle w:val="NormalTok"/>
+        </w:rPr>
+        <w:t xml:space="preserve"> </w:t>
+      </w:r>
+      <w:r>
+        <w:rPr>
+          <w:rStyle w:val="NormalTok"/>
+        </w:rPr>
+        <w:t xml:space="preserve"> </w:t>
+      </w:r>
+      <w:r>
+        <w:rPr>
+          <w:rStyle w:val="NormalTok"/>
+        </w:rPr>
+        <w:t xml:space="preserve"> </w:t>
+      </w:r>
+      <w:r>
+        <w:rPr>
+          <w:rStyle w:val="NormalTok"/>
+        </w:rPr>
+        <w:t xml:space="preserve"> </w:t>
+      </w:r>
+      <w:r>
+        <w:rPr>
+          <w:rStyle w:val="NormalTok"/>
+        </w:rPr>
+        <w:t xml:space="preserve"> </w:t>
+      </w:r>
+      <w:r>
+        <w:rPr>
+          <w:rStyle w:val="NormalTok"/>
+        </w:rPr>
+        <w:t xml:space="preserve"> </w:t>
+      </w:r>
+      <w:r>
+        <w:rPr>
+          <w:rStyle w:val="NormalTok"/>
+        </w:rPr>
+        <w:t xml:space="preserve"> </w:t>
+      </w:r>
+      <w:r>
+        <w:rPr>
+          <w:rStyle w:val="NormalTok"/>
+        </w:rPr>
+        <w:t xml:space="preserve"> </w:t>
+      </w:r>
+      <w:r>
+        <w:rPr>
+          <w:rStyle w:val="NormalTok"/>
+        </w:rPr>
+        <w:t xml:space="preserve"> </w:t>
+      </w:r>
+      <w:r>
+        <w:rPr>
+          <w:rStyle w:val="DataTypeTok"/>
+        </w:rPr>
+        <w:t xml:space="preserve">ylab =</w:t>
+      </w:r>
+      <w:r>
+        <w:rPr>
+          <w:rStyle w:val="NormalTok"/>
+        </w:rPr>
+        <w:t xml:space="preserve"> </w:t>
+      </w:r>
+      <w:r>
+        <w:rPr>
+          <w:rStyle w:val="StringTok"/>
+        </w:rPr>
+        <w:t xml:space="preserve">"Breaking Distance in m"</w:t>
+      </w:r>
+      <w:r>
+        <w:rPr>
+          <w:rStyle w:val="NormalTok"/>
+        </w:rPr>
+        <w:t xml:space="preserve">)</w:t>
+      </w:r>
+      <w:r>
+        <w:br w:type="textWrapping"/>
+      </w:r>
+      <w:r>
+        <w:br w:type="textWrapping"/>
+      </w:r>
+      <w:r>
+        <w:rPr>
+          <w:rStyle w:val="KeywordTok"/>
+        </w:rPr>
+        <w:t xml:space="preserve">lines</w:t>
+      </w:r>
+      <w:r>
+        <w:rPr>
+          <w:rStyle w:val="NormalTok"/>
+        </w:rPr>
+        <w:t xml:space="preserve">(xValues, mean, </w:t>
+      </w:r>
+      <w:r>
+        <w:rPr>
+          <w:rStyle w:val="DataTypeTok"/>
+        </w:rPr>
+        <w:t xml:space="preserve">col =</w:t>
+      </w:r>
+      <w:r>
+        <w:rPr>
+          <w:rStyle w:val="NormalTok"/>
+        </w:rPr>
+        <w:t xml:space="preserve"> </w:t>
+      </w:r>
+      <w:r>
+        <w:rPr>
+          <w:rStyle w:val="StringTok"/>
+        </w:rPr>
+        <w:t xml:space="preserve">"red"</w:t>
+      </w:r>
+      <w:r>
+        <w:rPr>
+          <w:rStyle w:val="NormalTok"/>
+        </w:rPr>
+        <w:t xml:space="preserve">, </w:t>
+      </w:r>
+      <w:r>
+        <w:rPr>
+          <w:rStyle w:val="DataTypeTok"/>
+        </w:rPr>
+        <w:t xml:space="preserve">lwd =</w:t>
+      </w:r>
+      <w:r>
+        <w:rPr>
+          <w:rStyle w:val="NormalTok"/>
+        </w:rPr>
+        <w:t xml:space="preserve"> </w:t>
+      </w:r>
+      <w:r>
+        <w:rPr>
+          <w:rStyle w:val="DecValTok"/>
+        </w:rPr>
+        <w:t xml:space="preserve">3</w:t>
+      </w:r>
+      <w:r>
+        <w:rPr>
+          <w:rStyle w:val="NormalTok"/>
+        </w:rPr>
+        <w:t xml:space="preserve">)</w:t>
+      </w:r>
+      <w:r>
+        <w:br w:type="textWrapping"/>
+      </w:r>
+      <w:r>
+        <w:rPr>
+          <w:rStyle w:val="KeywordTok"/>
+        </w:rPr>
+        <w:t xml:space="preserve">lines</w:t>
+      </w:r>
+      <w:r>
+        <w:rPr>
+          <w:rStyle w:val="NormalTok"/>
+        </w:rPr>
+        <w:t xml:space="preserve">(xValues, upper, </w:t>
+      </w:r>
+      <w:r>
+        <w:rPr>
+          <w:rStyle w:val="DataTypeTok"/>
+        </w:rPr>
+        <w:t xml:space="preserve">col =</w:t>
+      </w:r>
+      <w:r>
+        <w:rPr>
+          <w:rStyle w:val="NormalTok"/>
+        </w:rPr>
+        <w:t xml:space="preserve"> </w:t>
+      </w:r>
+      <w:r>
+        <w:rPr>
+          <w:rStyle w:val="StringTok"/>
+        </w:rPr>
+        <w:t xml:space="preserve">"red"</w:t>
+      </w:r>
+      <w:r>
+        <w:rPr>
+          <w:rStyle w:val="NormalTok"/>
+        </w:rPr>
+        <w:t xml:space="preserve">, </w:t>
+      </w:r>
+      <w:r>
+        <w:rPr>
+          <w:rStyle w:val="DataTypeTok"/>
+        </w:rPr>
+        <w:t xml:space="preserve">lty =</w:t>
+      </w:r>
+      <w:r>
+        <w:rPr>
+          <w:rStyle w:val="NormalTok"/>
+        </w:rPr>
+        <w:t xml:space="preserve"> </w:t>
+      </w:r>
+      <w:r>
+        <w:rPr>
+          <w:rStyle w:val="DecValTok"/>
+        </w:rPr>
+        <w:t xml:space="preserve">2</w:t>
+      </w:r>
+      <w:r>
+        <w:rPr>
+          <w:rStyle w:val="NormalTok"/>
+        </w:rPr>
+        <w:t xml:space="preserve">)</w:t>
+      </w:r>
+      <w:r>
+        <w:br w:type="textWrapping"/>
+      </w:r>
+      <w:r>
+        <w:rPr>
+          <w:rStyle w:val="KeywordTok"/>
+        </w:rPr>
+        <w:t xml:space="preserve">lines</w:t>
+      </w:r>
+      <w:r>
+        <w:rPr>
+          <w:rStyle w:val="NormalTok"/>
+        </w:rPr>
+        <w:t xml:space="preserve">(xValues, lower, </w:t>
+      </w:r>
+      <w:r>
+        <w:rPr>
+          <w:rStyle w:val="DataTypeTok"/>
+        </w:rPr>
+        <w:t xml:space="preserve">col =</w:t>
+      </w:r>
+      <w:r>
+        <w:rPr>
+          <w:rStyle w:val="NormalTok"/>
+        </w:rPr>
+        <w:t xml:space="preserve"> </w:t>
+      </w:r>
+      <w:r>
+        <w:rPr>
+          <w:rStyle w:val="StringTok"/>
+        </w:rPr>
+        <w:t xml:space="preserve">"red"</w:t>
+      </w:r>
+      <w:r>
+        <w:rPr>
+          <w:rStyle w:val="NormalTok"/>
+        </w:rPr>
+        <w:t xml:space="preserve">, </w:t>
+      </w:r>
+      <w:r>
+        <w:rPr>
+          <w:rStyle w:val="DataTypeTok"/>
+        </w:rPr>
+        <w:t xml:space="preserve">lty =</w:t>
+      </w:r>
+      <w:r>
+        <w:rPr>
+          <w:rStyle w:val="NormalTok"/>
+        </w:rPr>
+        <w:t xml:space="preserve"> </w:t>
+      </w:r>
+      <w:r>
+        <w:rPr>
+          <w:rStyle w:val="DecValTok"/>
+        </w:rPr>
+        <w:t xml:space="preserve">2</w:t>
+      </w:r>
+      <w:r>
+        <w:rPr>
+          <w:rStyle w:val="NormalTok"/>
+        </w:rPr>
+        <w:t xml:space="preserve">)</w:t>
+      </w:r>
+    </w:p>
+    <w:p>
+      <w:pPr>
+        <w:pStyle w:val="FirstParagraph"/>
+      </w:pPr>
       <w:r>
         <w:drawing>
           <wp:inline>
-            <wp:extent cx="5440680" cy="4352544"/>
+            <wp:extent cx="5334000" cy="4267200"/>
             <wp:effectExtent b="0" l="0" r="0" t="0"/>
             <wp:docPr descr="" id="1" name="Picture"/>
             <a:graphic>
               <a:graphicData uri="http://schemas.openxmlformats.org/drawingml/2006/picture">
                 <pic:pic>
                   <pic:nvPicPr>
-                    <pic:cNvPr descr="02_03_Rmd_Example_files/figure-docx/friction1.png" id="0" name="Picture"/>
+                    <pic:cNvPr descr="02_03_Rmd_Example_files/figure-docx/predict-1.png" id="0" name="Picture"/>
                     <pic:cNvPicPr>
                       <a:picLocks noChangeArrowheads="1" noChangeAspect="1"/>
                     </pic:cNvPicPr>
                   </pic:nvPicPr>
                   <pic:blipFill>
-                    <a:blip r:embed="rId26"/>
+                    <a:blip r:embed="rId30"/>
                     <a:stretch>
                       <a:fillRect/>
                     </a:stretch>
@@ -701,7 +3018,7 @@
                   <pic:spPr bwMode="auto">
                     <a:xfrm>
                       <a:off x="0" y="0"/>
-                      <a:ext cx="5440680" cy="4352544"/>
+                      <a:ext cx="5334000" cy="4267200"/>
                     </a:xfrm>
                     <a:prstGeom prst="rect">
                       <a:avLst/>
@@ -722,87 +3039,20 @@
     </w:p>
     <w:p>
       <w:pPr>
-        <w:pStyle w:val="SourceCode"/>
-      </w:pPr>
-      <w:r>
-        <w:rPr>
-          <w:rStyle w:val="KeywordTok"/>
-        </w:rPr>
-        <w:t xml:space="preserve">plot</w:t>
-      </w:r>
-      <w:r>
-        <w:rPr>
-          <w:rStyle w:val="NormalTok"/>
-        </w:rPr>
-        <w:t xml:space="preserve">(friction ~</w:t>
-      </w:r>
-      <w:r>
-        <w:rPr>
-          <w:rStyle w:val="StringTok"/>
-        </w:rPr>
-        <w:t xml:space="preserve"> </w:t>
-      </w:r>
-      <w:r>
-        <w:rPr>
-          <w:rStyle w:val="NormalTok"/>
-        </w:rPr>
-        <w:t xml:space="preserve">speed, </w:t>
-      </w:r>
-      <w:r>
-        <w:rPr>
-          <w:rStyle w:val="DataTypeTok"/>
-        </w:rPr>
-        <w:t xml:space="preserve">data=</w:t>
-      </w:r>
-      <w:r>
-        <w:rPr>
-          <w:rStyle w:val="NormalTok"/>
-        </w:rPr>
-        <w:t xml:space="preserve">cars)</w:t>
-      </w:r>
-    </w:p>
-    <w:p>
-      <w:r>
-        <w:drawing>
-          <wp:inline>
-            <wp:extent cx="5440680" cy="4352544"/>
-            <wp:effectExtent b="0" l="0" r="0" t="0"/>
-            <wp:docPr descr="" id="1" name="Picture"/>
-            <a:graphic>
-              <a:graphicData uri="http://schemas.openxmlformats.org/drawingml/2006/picture">
-                <pic:pic>
-                  <pic:nvPicPr>
-                    <pic:cNvPr descr="02_03_Rmd_Example_files/figure-docx/friction2.png" id="0" name="Picture"/>
-                    <pic:cNvPicPr>
-                      <a:picLocks noChangeArrowheads="1" noChangeAspect="1"/>
-                    </pic:cNvPicPr>
-                  </pic:nvPicPr>
-                  <pic:blipFill>
-                    <a:blip r:embed="rId27"/>
-                    <a:stretch>
-                      <a:fillRect/>
-                    </a:stretch>
-                  </pic:blipFill>
-                  <pic:spPr bwMode="auto">
-                    <a:xfrm>
-                      <a:off x="0" y="0"/>
-                      <a:ext cx="5440680" cy="4352544"/>
-                    </a:xfrm>
-                    <a:prstGeom prst="rect">
-                      <a:avLst/>
-                    </a:prstGeom>
-                    <a:noFill/>
-                    <a:ln w="9525">
-                      <a:noFill/>
-                      <a:headEnd/>
-                      <a:tailEnd/>
-                    </a:ln>
-                  </pic:spPr>
-                </pic:pic>
-              </a:graphicData>
-            </a:graphic>
-          </wp:inline>
-        </w:drawing>
+        <w:pStyle w:val="Heading2"/>
+      </w:pPr>
+      <w:bookmarkStart w:id="31" w:name="summary"/>
+      <w:bookmarkEnd w:id="31"/>
+      <w:r>
+        <w:t xml:space="preserve">Summary</w:t>
+      </w:r>
+    </w:p>
+    <w:p>
+      <w:pPr>
+        <w:pStyle w:val="FirstParagraph"/>
+      </w:pPr>
+      <w:r>
+        <w:t xml:space="preserve">We calculated the mean friction coefficient based on empirical data from the R dataset "cars" as 0.217 +/- 0.024 (95% confidence interval). We assumed that the friction coefficient is independent from the speed of a vehicle. This assumption needs to be critically investigated in further studies.</w:t>
       </w:r>
     </w:p>
     <w:sectPr/>
@@ -811,7 +3061,52 @@
 </file>
 
 <file path=word/footnotes.xml><?xml version="1.0" encoding="utf-8"?>
-<w:footnotes xmlns:w="http://schemas.openxmlformats.org/wordprocessingml/2006/main" xmlns:m="http://schemas.openxmlformats.org/officeDocument/2006/math" xmlns:r="http://schemas.openxmlformats.org/officeDocument/2006/relationships" xmlns:o="urn:schemas-microsoft-com:office:office" xmlns:v="urn:schemas-microsoft-com:vml" xmlns:w10="urn:schemas-microsoft-com:office:word" xmlns:a="http://schemas.openxmlformats.org/drawingml/2006/main" xmlns:pic="http://schemas.openxmlformats.org/drawingml/2006/picture" xmlns:wp="http://schemas.openxmlformats.org/drawingml/2006/wordprocessingDrawing"/>
+<w:footnotes xmlns:w="http://schemas.openxmlformats.org/wordprocessingml/2006/main" xmlns:m="http://schemas.openxmlformats.org/officeDocument/2006/math" xmlns:r="http://schemas.openxmlformats.org/officeDocument/2006/relationships" xmlns:o="urn:schemas-microsoft-com:office:office" xmlns:v="urn:schemas-microsoft-com:vml" xmlns:w10="urn:schemas-microsoft-com:office:word" xmlns:a="http://schemas.openxmlformats.org/drawingml/2006/main" xmlns:pic="http://schemas.openxmlformats.org/drawingml/2006/picture" xmlns:wp="http://schemas.openxmlformats.org/drawingml/2006/wordprocessingDrawing">
+  <w:footnote w:type="continuationSeparator" w:id="0">
+    <w:p>
+      <w:r>
+        <w:continuationSeparator/>
+      </w:r>
+    </w:p>
+  </w:footnote>
+  <w:footnote w:type="separator" w:id="-1">
+    <w:p>
+      <w:r>
+        <w:separator/>
+      </w:r>
+    </w:p>
+  </w:footnote>
+  <w:footnote w:id="23">
+    <w:p>
+      <w:pPr>
+        <w:pStyle w:val="FootnoteText"/>
+      </w:pPr>
+      <w:r>
+        <w:rPr>
+          <w:rStyle w:val="FootnoteReference"/>
+        </w:rPr>
+        <w:footnoteRef/>
+      </w:r>
+      <w:r>
+        <w:t xml:space="preserve">R Core Team (2015). R: A language and environment for statistical computing. R Foundation for Statistical Computing, Vienna, Austria. URL</w:t>
+      </w:r>
+      <w:r>
+        <w:t xml:space="preserve"> </w:t>
+      </w:r>
+      <w:hyperlink r:id="rId24">
+        <w:r>
+          <w:rPr>
+            <w:rStyle w:val="Hyperlink"/>
+          </w:rPr>
+          <w:t xml:space="preserve">https://www.R-project.org/</w:t>
+        </w:r>
+      </w:hyperlink>
+      <w:r>
+        <w:t xml:space="preserve">.</w:t>
+      </w:r>
+    </w:p>
+  </w:footnote>
+</w:footnotes>
 </file>
 
 <file path=word/numbering.xml><?xml version="1.0" encoding="utf-8"?>
@@ -898,7 +3193,7 @@
     </w:lvl>
   </w:abstractNum>
   <w:abstractNum w:abstractNumId="990">
-    <w:nsid w:val="9586de40"/>
+    <w:nsid w:val="870da919"/>
     <w:multiLevelType w:val="multilevel"/>
     <w:lvl w:ilvl="0">
       <w:numFmt w:val="bullet"/>
@@ -1008,13 +3303,25 @@
   <w:style w:type="paragraph" w:default="1" w:styleId="Normal">
     <w:name w:val="Normal"/>
     <w:qFormat/>
+  </w:style>
+  <w:style w:type="paragraph" w:styleId="BodyText">
+    <w:name w:val="Body Text"/>
+    <w:basedOn w:val="Normal"/>
+    <w:link w:val="BodyTextChar"/>
     <w:pPr>
       <w:spacing w:before="180" w:after="180"/>
     </w:pPr>
-  </w:style>
-  <w:style w:type="paragraph" w:styleId="Compact">
+    <w:qFormat/>
+  </w:style>
+  <w:style w:type="paragraph" w:customStyle="1" w:styleId="FirstParagraph">
+    <w:name w:val="First Paragraph"/>
+    <w:basedOn w:val="BodyText"/>
+    <w:next w:val="BodyText"/>
+    <w:qFormat/>
+  </w:style>
+  <w:style w:type="paragraph" w:customStyle="1" w:styleId="Compact">
     <w:name w:val="Compact"/>
-    <w:basedOn w:val="Normal"/>
+    <w:basedOn w:val="BodyText"/>
     <w:qFormat/>
     <w:pPr>
       <w:spacing w:before="36" w:after="36"/>
@@ -1023,7 +3330,7 @@
   <w:style w:type="paragraph" w:styleId="Title">
     <w:name w:val="Title"/>
     <w:basedOn w:val="Normal"/>
-    <w:next w:val="Normal"/>
+    <w:next w:val="BodyText"/>
     <w:qFormat/>
     <w:pPr>
       <w:keepNext/>
@@ -1043,7 +3350,7 @@
   <w:style w:type="paragraph" w:styleId="Subtitle">
     <w:name w:val="Subtitle"/>
     <w:basedOn w:val="Title"/>
-    <w:next w:val="Normal"/>
+    <w:next w:val="BodyText"/>
     <w:qFormat/>
     <w:pPr>
       <w:keepNext/>
@@ -1056,9 +3363,9 @@
       <w:szCs w:val="30"/>
     </w:rPr>
   </w:style>
-  <w:style w:type="paragraph" w:styleId="Author">
+  <w:style w:type="paragraph" w:customStyle="1" w:styleId="Author">
     <w:name w:val="Author"/>
-    <w:next w:val="Normal"/>
+    <w:next w:val="BodyText"/>
     <w:qFormat/>
     <w:pPr>
       <w:keepNext/>
@@ -1068,7 +3375,7 @@
   </w:style>
   <w:style w:type="paragraph" w:styleId="Date">
     <w:name w:val="Date"/>
-    <w:next w:val="Normal"/>
+    <w:next w:val="BodyText"/>
     <w:qFormat/>
     <w:pPr>
       <w:keepNext/>
@@ -1076,10 +3383,10 @@
       <w:jc w:val="center"/>
     </w:pPr>
   </w:style>
-  <w:style w:type="paragraph" w:styleId="Abstract">
+  <w:style w:type="paragraph" w:customStyle="1" w:styleId="Abstract">
     <w:name w:val="Abstract"/>
     <w:basedOn w:val="Normal"/>
-    <w:next w:val="Normal"/>
+    <w:next w:val="BodyText"/>
     <w:qFormat/>
     <w:pPr>
       <w:keepNext/>
@@ -1102,7 +3409,7 @@
   <w:style w:type="paragraph" w:styleId="Heading1">
     <w:name w:val="Heading 1"/>
     <w:basedOn w:val="Normal"/>
-    <w:next w:val="Normal"/>
+    <w:next w:val="BodyText"/>
     <w:uiPriority w:val="9"/>
     <w:qFormat/>
     <w:pPr>
@@ -1123,7 +3430,7 @@
   <w:style w:type="paragraph" w:styleId="Heading2">
     <w:name w:val="Heading 2"/>
     <w:basedOn w:val="Normal"/>
-    <w:next w:val="Normal"/>
+    <w:next w:val="BodyText"/>
     <w:uiPriority w:val="9"/>
     <w:unhideWhenUsed/>
     <w:qFormat/>
@@ -1145,7 +3452,7 @@
   <w:style w:type="paragraph" w:styleId="Heading3">
     <w:name w:val="Heading 3"/>
     <w:basedOn w:val="Normal"/>
-    <w:next w:val="Normal"/>
+    <w:next w:val="BodyText"/>
     <w:uiPriority w:val="9"/>
     <w:unhideWhenUsed/>
     <w:qFormat/>
@@ -1167,7 +3474,7 @@
   <w:style w:type="paragraph" w:styleId="Heading4">
     <w:name w:val="Heading 4"/>
     <w:basedOn w:val="Normal"/>
-    <w:next w:val="Normal"/>
+    <w:next w:val="BodyText"/>
     <w:uiPriority w:val="9"/>
     <w:unhideWhenUsed/>
     <w:qFormat/>
@@ -1189,7 +3496,7 @@
   <w:style w:type="paragraph" w:styleId="Heading5">
     <w:name w:val="Heading 5"/>
     <w:basedOn w:val="Normal"/>
-    <w:next w:val="Normal"/>
+    <w:next w:val="BodyText"/>
     <w:uiPriority w:val="9"/>
     <w:unhideWhenUsed/>
     <w:qFormat/>
@@ -1208,15 +3515,16 @@
       <w:szCs w:val="24"/>
     </w:rPr>
   </w:style>
-  <w:style w:type="paragraph" w:styleId="BlockQuote">
-    <w:name w:val="Block Quote"/>
-    <w:basedOn w:val="Normal"/>
-    <w:next w:val="Normal"/>
+  <w:style w:type="paragraph" w:styleId="BlockText">
+    <w:name w:val="Block Text"/>
+    <w:basedOn w:val="BodyText"/>
+    <w:next w:val="BodyText"/>
     <w:uiPriority w:val="9"/>
     <w:unhideWhenUsed/>
     <w:qFormat/>
     <w:pPr>
       <w:spacing w:before="100" w:after="100"/>
+      <w:ind w:firstLine="0"/>
     </w:pPr>
     <w:rPr>
       <w:rFonts w:asciiTheme="majorHAnsi" w:eastAsiaTheme="majorEastAsia" w:hAnsiTheme="majorHAnsi" w:cstheme="majorBidi"/>
@@ -1253,7 +3561,7 @@
       </w:tblCellMar>
     </w:tblPr>
   </w:style>
-  <w:style w:type="paragraph" w:styleId="DefinitionTerm">
+  <w:style w:type="paragraph" w:customStyle="1" w:styleId="DefinitionTerm">
     <w:name w:val="Definition Term"/>
     <w:basedOn w:val="Normal"/>
     <w:next w:val="Definition"/>
@@ -1266,20 +3574,12 @@
       <w:b/>
     </w:rPr>
   </w:style>
-  <w:style w:type="paragraph" w:styleId="Definition">
+  <w:style w:type="paragraph" w:customStyle="1" w:styleId="Definition">
     <w:name w:val="Definition"/>
     <w:basedOn w:val="Normal"/>
   </w:style>
-  <w:style w:type="paragraph" w:styleId="BodyText">
-    <w:name w:val="Body Text"/>
-    <w:basedOn w:val="Normal"/>
-    <w:link w:val="BodyTextChar"/>
-    <w:pPr>
-      <w:spacing w:after="120"/>
-    </w:pPr>
-  </w:style>
-  <w:style w:type="paragraph" w:styleId="TableCaption">
-    <w:name w:val="Table Caption"/>
+  <w:style w:type="paragraph" w:styleId="Caption">
+    <w:name w:val="Caption"/>
     <w:basedOn w:val="Normal"/>
     <w:link w:val="BodyTextChar"/>
     <w:pPr>
@@ -1289,16 +3589,27 @@
       <w:i/>
     </w:rPr>
   </w:style>
-  <w:style w:type="paragraph" w:styleId="ImageCaption">
+  <w:style w:type="paragraph" w:customStyle="1" w:styleId="TableCaption">
+    <w:name w:val="Table Caption"/>
+    <w:basedOn w:val="Caption"/>
+    <w:pPr>
+      <w:keepNext/>
+    </w:pPr>
+  </w:style>
+  <w:style w:type="paragraph" w:customStyle="1" w:styleId="ImageCaption">
     <w:name w:val="Image Caption"/>
+    <w:basedOn w:val="Caption"/>
+  </w:style>
+  <w:style w:type="paragraph" w:customStyle="1" w:styleId="Figure">
+    <w:name w:val="Figure"/>
     <w:basedOn w:val="Normal"/>
-    <w:link w:val="BodyTextChar"/>
+  </w:style>
+  <w:style w:type="paragraph" w:customStyle="1" w:styleId="FigureWithCaption">
+    <w:name w:val="Figure with Caption"/>
+    <w:basedOn w:val="Figure"/>
     <w:pPr>
-      <w:spacing w:before="0" w:after="120"/>
+      <w:keepNext/>
     </w:pPr>
-    <w:rPr>
-      <w:i/>
-    </w:rPr>
   </w:style>
   <w:style w:type="character" w:customStyle="1" w:styleId="BodyTextChar">
     <w:name w:val="Body Text Char"/>
@@ -1313,18 +3624,36 @@
       <w:sz w:val="22"/>
     </w:rPr>
   </w:style>
-  <w:style w:type="character" w:customStyle="1" w:styleId="FootnoteRef">
-    <w:name w:val="Footnote Ref"/>
+  <w:style w:type="character" w:styleId="FootnoteReference">
+    <w:name w:val="Footnote Reference"/>
     <w:basedOn w:val="BodyTextChar"/>
     <w:rPr>
       <w:vertAlign w:val="superscript"/>
     </w:rPr>
   </w:style>
-  <w:style w:type="character" w:customStyle="1" w:styleId="Link">
-    <w:name w:val="Link"/>
+  <w:style w:type="character" w:styleId="Hyperlink">
+    <w:name w:val="Hyperlink"/>
     <w:basedOn w:val="BodyTextChar"/>
     <w:rPr>
       <w:color w:val="4F81BD" w:themeColor="accent1"/>
+    </w:rPr>
+  </w:style>
+  <w:style w:type="paragraph" w:styleId="TOCHeading">
+    <w:name w:val="TOC Heading"/>
+    <w:basedOn w:val="Heading1"/>
+    <w:next w:val="BodyText"/>
+    <w:uiPriority w:val="39"/>
+    <w:unhideWhenUsed/>
+    <w:qFormat/>
+    <w:pPr>
+      <w:spacing w:before="240" w:line="259" w:lineRule="auto"/>
+      <w:outlineLvl w:val="9"/>
+    </w:pPr>
+    <w:rPr>
+      <w:rFonts w:asciiTheme="majorHAnsi" w:eastAsiaTheme="majorEastAsia" w:hAnsiTheme="majorHAnsi" w:cstheme="majorBidi"/>
+      <w:b w:val="0"/>
+      <w:bCs w:val="0"/>
+      <w:color w:val="365F91" w:themeColor="accent1" w:themeShade="BF"/>
     </w:rPr>
   </w:style>
   <w:style w:type="paragraph" w:customStyle="1" w:styleId="SourceCode">
@@ -1333,6 +3662,7 @@
     <w:link w:val="VerbatimChar"/>
     <w:pPr>
       <w:wordWrap w:val="off"/>
+      <w:noProof/>
     </w:pPr>
   </w:style>
   <w:style w:type="character" w:customStyle="1" w:styleId="KeywordTok">
@@ -1371,6 +3701,13 @@
       <w:color w:val="40a070"/>
     </w:rPr>
   </w:style>
+  <w:style w:type="character" w:customStyle="1" w:styleId="ConstantTok">
+    <w:name w:val="ConstantTok"/>
+    <w:basedOn w:val="VerbatimChar"/>
+    <w:rPr>
+      <w:color w:val="880000"/>
+    </w:rPr>
+  </w:style>
   <w:style w:type="character" w:customStyle="1" w:styleId="CharTok">
     <w:name w:val="CharTok"/>
     <w:basedOn w:val="VerbatimChar"/>
@@ -1378,12 +3715,38 @@
       <w:color w:val="4070a0"/>
     </w:rPr>
   </w:style>
+  <w:style w:type="character" w:customStyle="1" w:styleId="SpecialCharTok">
+    <w:name w:val="SpecialCharTok"/>
+    <w:basedOn w:val="VerbatimChar"/>
+    <w:rPr>
+      <w:color w:val="4070a0"/>
+    </w:rPr>
+  </w:style>
   <w:style w:type="character" w:customStyle="1" w:styleId="StringTok">
     <w:name w:val="StringTok"/>
     <w:basedOn w:val="VerbatimChar"/>
     <w:rPr>
       <w:color w:val="4070a0"/>
     </w:rPr>
+  </w:style>
+  <w:style w:type="character" w:customStyle="1" w:styleId="VerbatimStringTok">
+    <w:name w:val="VerbatimStringTok"/>
+    <w:basedOn w:val="VerbatimChar"/>
+    <w:rPr>
+      <w:color w:val="4070a0"/>
+    </w:rPr>
+  </w:style>
+  <w:style w:type="character" w:customStyle="1" w:styleId="SpecialStringTok">
+    <w:name w:val="SpecialStringTok"/>
+    <w:basedOn w:val="VerbatimChar"/>
+    <w:rPr>
+      <w:color w:val="bb6688"/>
+    </w:rPr>
+  </w:style>
+  <w:style w:type="character" w:customStyle="1" w:styleId="ImportTok">
+    <w:name w:val="ImportTok"/>
+    <w:basedOn w:val="VerbatimChar"/>
+    <w:rPr/>
   </w:style>
   <w:style w:type="character" w:customStyle="1" w:styleId="CommentTok">
     <w:name w:val="CommentTok"/>
@@ -1393,11 +3756,113 @@
       <w:i/>
     </w:rPr>
   </w:style>
+  <w:style w:type="character" w:customStyle="1" w:styleId="DocumentationTok">
+    <w:name w:val="DocumentationTok"/>
+    <w:basedOn w:val="VerbatimChar"/>
+    <w:rPr>
+      <w:color w:val="ba2121"/>
+      <w:i/>
+    </w:rPr>
+  </w:style>
+  <w:style w:type="character" w:customStyle="1" w:styleId="AnnotationTok">
+    <w:name w:val="AnnotationTok"/>
+    <w:basedOn w:val="VerbatimChar"/>
+    <w:rPr>
+      <w:color w:val="60a0b0"/>
+      <w:b/>
+      <w:i/>
+    </w:rPr>
+  </w:style>
+  <w:style w:type="character" w:customStyle="1" w:styleId="CommentVarTok">
+    <w:name w:val="CommentVarTok"/>
+    <w:basedOn w:val="VerbatimChar"/>
+    <w:rPr>
+      <w:color w:val="60a0b0"/>
+      <w:b/>
+      <w:i/>
+    </w:rPr>
+  </w:style>
   <w:style w:type="character" w:customStyle="1" w:styleId="OtherTok">
     <w:name w:val="OtherTok"/>
     <w:basedOn w:val="VerbatimChar"/>
     <w:rPr>
       <w:color w:val="007020"/>
+    </w:rPr>
+  </w:style>
+  <w:style w:type="character" w:customStyle="1" w:styleId="FunctionTok">
+    <w:name w:val="FunctionTok"/>
+    <w:basedOn w:val="VerbatimChar"/>
+    <w:rPr>
+      <w:color w:val="06287e"/>
+    </w:rPr>
+  </w:style>
+  <w:style w:type="character" w:customStyle="1" w:styleId="VariableTok">
+    <w:name w:val="VariableTok"/>
+    <w:basedOn w:val="VerbatimChar"/>
+    <w:rPr>
+      <w:color w:val="19177c"/>
+    </w:rPr>
+  </w:style>
+  <w:style w:type="character" w:customStyle="1" w:styleId="ControlFlowTok">
+    <w:name w:val="ControlFlowTok"/>
+    <w:basedOn w:val="VerbatimChar"/>
+    <w:rPr>
+      <w:color w:val="007020"/>
+      <w:b/>
+    </w:rPr>
+  </w:style>
+  <w:style w:type="character" w:customStyle="1" w:styleId="OperatorTok">
+    <w:name w:val="OperatorTok"/>
+    <w:basedOn w:val="VerbatimChar"/>
+    <w:rPr>
+      <w:color w:val="666666"/>
+    </w:rPr>
+  </w:style>
+  <w:style w:type="character" w:customStyle="1" w:styleId="BuiltInTok">
+    <w:name w:val="BuiltInTok"/>
+    <w:basedOn w:val="VerbatimChar"/>
+    <w:rPr/>
+  </w:style>
+  <w:style w:type="character" w:customStyle="1" w:styleId="ExtensionTok">
+    <w:name w:val="ExtensionTok"/>
+    <w:basedOn w:val="VerbatimChar"/>
+    <w:rPr/>
+  </w:style>
+  <w:style w:type="character" w:customStyle="1" w:styleId="PreprocessorTok">
+    <w:name w:val="PreprocessorTok"/>
+    <w:basedOn w:val="VerbatimChar"/>
+    <w:rPr>
+      <w:color w:val="bc7a00"/>
+    </w:rPr>
+  </w:style>
+  <w:style w:type="character" w:customStyle="1" w:styleId="AttributeTok">
+    <w:name w:val="AttributeTok"/>
+    <w:basedOn w:val="VerbatimChar"/>
+    <w:rPr>
+      <w:color w:val="7d9029"/>
+    </w:rPr>
+  </w:style>
+  <w:style w:type="character" w:customStyle="1" w:styleId="RegionMarkerTok">
+    <w:name w:val="RegionMarkerTok"/>
+    <w:basedOn w:val="VerbatimChar"/>
+    <w:rPr/>
+  </w:style>
+  <w:style w:type="character" w:customStyle="1" w:styleId="InformationTok">
+    <w:name w:val="InformationTok"/>
+    <w:basedOn w:val="VerbatimChar"/>
+    <w:rPr>
+      <w:color w:val="60a0b0"/>
+      <w:b/>
+      <w:i/>
+    </w:rPr>
+  </w:style>
+  <w:style w:type="character" w:customStyle="1" w:styleId="WarningTok">
+    <w:name w:val="WarningTok"/>
+    <w:basedOn w:val="VerbatimChar"/>
+    <w:rPr>
+      <w:color w:val="60a0b0"/>
+      <w:b/>
+      <w:i/>
     </w:rPr>
   </w:style>
   <w:style w:type="character" w:customStyle="1" w:styleId="AlertTok">
@@ -1407,124 +3872,6 @@
       <w:color w:val="ff0000"/>
       <w:b/>
     </w:rPr>
-  </w:style>
-  <w:style w:type="character" w:customStyle="1" w:styleId="FunctionTok">
-    <w:name w:val="FunctionTok"/>
-    <w:basedOn w:val="VerbatimChar"/>
-    <w:rPr>
-      <w:color w:val="06287e"/>
-    </w:rPr>
-  </w:style>
-  <w:style w:type="character" w:customStyle="1" w:styleId="RegionMarkerTok">
-    <w:name w:val="RegionMarkerTok"/>
-    <w:basedOn w:val="VerbatimChar"/>
-    <w:rPr/>
-  </w:style>
-  <w:style w:type="character" w:customStyle="1" w:styleId="ErrorTok">
-    <w:name w:val="ErrorTok"/>
-    <w:basedOn w:val="VerbatimChar"/>
-    <w:rPr>
-      <w:color w:val="ff0000"/>
-      <w:b/>
-    </w:rPr>
-  </w:style>
-  <w:style w:type="character" w:customStyle="1" w:styleId="NormalTok">
-    <w:name w:val="NormalTok"/>
-    <w:basedOn w:val="VerbatimChar"/>
-    <w:rPr/>
-  </w:style>
-  <w:style w:type="paragraph" w:customStyle="1" w:styleId="SourceCode">
-    <w:name w:val="Source Code"/>
-    <w:basedOn w:val="Normal"/>
-    <w:link w:val="VerbatimChar"/>
-    <w:pPr>
-      <w:wordWrap w:val="off"/>
-    </w:pPr>
-  </w:style>
-  <w:style w:type="character" w:customStyle="1" w:styleId="KeywordTok">
-    <w:name w:val="KeywordTok"/>
-    <w:basedOn w:val="VerbatimChar"/>
-    <w:rPr>
-      <w:color w:val="007020"/>
-      <w:b/>
-    </w:rPr>
-  </w:style>
-  <w:style w:type="character" w:customStyle="1" w:styleId="DataTypeTok">
-    <w:name w:val="DataTypeTok"/>
-    <w:basedOn w:val="VerbatimChar"/>
-    <w:rPr>
-      <w:color w:val="902000"/>
-    </w:rPr>
-  </w:style>
-  <w:style w:type="character" w:customStyle="1" w:styleId="DecValTok">
-    <w:name w:val="DecValTok"/>
-    <w:basedOn w:val="VerbatimChar"/>
-    <w:rPr>
-      <w:color w:val="40a070"/>
-    </w:rPr>
-  </w:style>
-  <w:style w:type="character" w:customStyle="1" w:styleId="BaseNTok">
-    <w:name w:val="BaseNTok"/>
-    <w:basedOn w:val="VerbatimChar"/>
-    <w:rPr>
-      <w:color w:val="40a070"/>
-    </w:rPr>
-  </w:style>
-  <w:style w:type="character" w:customStyle="1" w:styleId="FloatTok">
-    <w:name w:val="FloatTok"/>
-    <w:basedOn w:val="VerbatimChar"/>
-    <w:rPr>
-      <w:color w:val="40a070"/>
-    </w:rPr>
-  </w:style>
-  <w:style w:type="character" w:customStyle="1" w:styleId="CharTok">
-    <w:name w:val="CharTok"/>
-    <w:basedOn w:val="VerbatimChar"/>
-    <w:rPr>
-      <w:color w:val="4070a0"/>
-    </w:rPr>
-  </w:style>
-  <w:style w:type="character" w:customStyle="1" w:styleId="StringTok">
-    <w:name w:val="StringTok"/>
-    <w:basedOn w:val="VerbatimChar"/>
-    <w:rPr>
-      <w:color w:val="4070a0"/>
-    </w:rPr>
-  </w:style>
-  <w:style w:type="character" w:customStyle="1" w:styleId="CommentTok">
-    <w:name w:val="CommentTok"/>
-    <w:basedOn w:val="VerbatimChar"/>
-    <w:rPr>
-      <w:color w:val="60a0b0"/>
-      <w:i/>
-    </w:rPr>
-  </w:style>
-  <w:style w:type="character" w:customStyle="1" w:styleId="OtherTok">
-    <w:name w:val="OtherTok"/>
-    <w:basedOn w:val="VerbatimChar"/>
-    <w:rPr>
-      <w:color w:val="007020"/>
-    </w:rPr>
-  </w:style>
-  <w:style w:type="character" w:customStyle="1" w:styleId="AlertTok">
-    <w:name w:val="AlertTok"/>
-    <w:basedOn w:val="VerbatimChar"/>
-    <w:rPr>
-      <w:color w:val="ff0000"/>
-      <w:b/>
-    </w:rPr>
-  </w:style>
-  <w:style w:type="character" w:customStyle="1" w:styleId="FunctionTok">
-    <w:name w:val="FunctionTok"/>
-    <w:basedOn w:val="VerbatimChar"/>
-    <w:rPr>
-      <w:color w:val="06287e"/>
-    </w:rPr>
-  </w:style>
-  <w:style w:type="character" w:customStyle="1" w:styleId="RegionMarkerTok">
-    <w:name w:val="RegionMarkerTok"/>
-    <w:basedOn w:val="VerbatimChar"/>
-    <w:rPr/>
   </w:style>
   <w:style w:type="character" w:customStyle="1" w:styleId="ErrorTok">
     <w:name w:val="ErrorTok"/>

</xml_diff>